<commit_message>
Revise sprint 2 report.
</commit_message>
<xml_diff>
--- a/Document/sprint-2-report/sprint-2-report-team-1.docx
+++ b/Document/sprint-2-report/sprint-2-report-team-1.docx
@@ -1,6 +1,6 @@
 
 <file path=word/document.xml><?xml version="1.0" encoding="utf-8"?>
-<w:document xmlns:wpc="http://schemas.microsoft.com/office/word/2010/wordprocessingCanvas" xmlns:cx="http://schemas.microsoft.com/office/drawing/2014/chartex" xmlns:mc="http://schemas.openxmlformats.org/markup-compatibility/2006" xmlns:o="urn:schemas-microsoft-com:office:office" xmlns:r="http://schemas.openxmlformats.org/officeDocument/2006/relationships" xmlns:m="http://schemas.openxmlformats.org/officeDocument/2006/math" xmlns:v="urn:schemas-microsoft-com:vml" xmlns:wp14="http://schemas.microsoft.com/office/word/2010/wordprocessingDrawing" xmlns:wp="http://schemas.openxmlformats.org/drawingml/2006/wordprocessingDrawing" xmlns:w10="urn:schemas-microsoft-com:office:word" xmlns:w="http://schemas.openxmlformats.org/wordprocessingml/2006/main" xmlns:w14="http://schemas.microsoft.com/office/word/2010/wordml" xmlns:w15="http://schemas.microsoft.com/office/word/2012/wordml" xmlns:w16se="http://schemas.microsoft.com/office/word/2015/wordml/symex" xmlns:wpg="http://schemas.microsoft.com/office/word/2010/wordprocessingGroup" xmlns:wpi="http://schemas.microsoft.com/office/word/2010/wordprocessingInk" xmlns:wne="http://schemas.microsoft.com/office/word/2006/wordml" xmlns:wps="http://schemas.microsoft.com/office/word/2010/wordprocessingShape" mc:Ignorable="w14 w15 w16se wp14">
+<w:document xmlns:wpc="http://schemas.microsoft.com/office/word/2010/wordprocessingCanvas" xmlns:mc="http://schemas.openxmlformats.org/markup-compatibility/2006" xmlns:o="urn:schemas-microsoft-com:office:office" xmlns:r="http://schemas.openxmlformats.org/officeDocument/2006/relationships" xmlns:m="http://schemas.openxmlformats.org/officeDocument/2006/math" xmlns:v="urn:schemas-microsoft-com:vml" xmlns:wp14="http://schemas.microsoft.com/office/word/2010/wordprocessingDrawing" xmlns:wp="http://schemas.openxmlformats.org/drawingml/2006/wordprocessingDrawing" xmlns:w10="urn:schemas-microsoft-com:office:word" xmlns:w="http://schemas.openxmlformats.org/wordprocessingml/2006/main" xmlns:w14="http://schemas.microsoft.com/office/word/2010/wordml" xmlns:w15="http://schemas.microsoft.com/office/word/2012/wordml" xmlns:wpg="http://schemas.microsoft.com/office/word/2010/wordprocessingGroup" xmlns:wpi="http://schemas.microsoft.com/office/word/2010/wordprocessingInk" xmlns:wne="http://schemas.microsoft.com/office/word/2006/wordml" xmlns:wps="http://schemas.microsoft.com/office/word/2010/wordprocessingShape" mc:Ignorable="w14 w15 wp14">
   <w:body>
     <w:p>
       <w:pPr>
@@ -49,7 +49,27 @@
           <w:rtl/>
           <w:lang w:bidi="fa-IR"/>
         </w:rPr>
-        <w:t xml:space="preserve">گزارش‌کار اسپرینت اول </w:t>
+        <w:t xml:space="preserve">گزارش‌کار اسپرینت </w:t>
+      </w:r>
+      <w:r>
+        <w:rPr>
+          <w:rFonts w:cs="B Nazanin" w:hint="cs"/>
+          <w:sz w:val="24"/>
+          <w:szCs w:val="24"/>
+          <w:rtl/>
+          <w:lang w:bidi="fa-IR"/>
+        </w:rPr>
+        <w:t>دوم</w:t>
+      </w:r>
+      <w:r>
+        <w:rPr>
+          <w:rFonts w:cs="B Nazanin" w:hint="cs"/>
+          <w:sz w:val="24"/>
+          <w:szCs w:val="24"/>
+          <w:rtl/>
+          <w:lang w:bidi="fa-IR"/>
+        </w:rPr>
+        <w:t xml:space="preserve"> </w:t>
       </w:r>
       <w:r>
         <w:rPr>
@@ -231,6 +251,7 @@
           <w:rFonts w:ascii="Times New Roman" w:eastAsia="Times New Roman" w:hAnsi="Times New Roman" w:cs="B Nazanin"/>
           <w:sz w:val="24"/>
           <w:szCs w:val="24"/>
+          <w:rtl/>
         </w:rPr>
       </w:pPr>
       <w:r>
@@ -261,42 +282,651 @@
     </w:p>
     <w:p>
       <w:pPr>
+        <w:bidi/>
+        <w:spacing w:after="0" w:line="240" w:lineRule="auto"/>
+        <w:ind w:left="360" w:firstLine="360"/>
+        <w:jc w:val="both"/>
+        <w:rPr>
+          <w:rFonts w:ascii="Calibri" w:eastAsia="Times New Roman" w:hAnsi="Calibri" w:cs="B Nazanin"/>
+          <w:color w:val="000000"/>
+          <w:sz w:val="24"/>
+          <w:szCs w:val="24"/>
+          <w:rtl/>
+        </w:rPr>
+      </w:pPr>
+      <w:r>
+        <w:rPr>
+          <w:rFonts w:ascii="Calibri" w:eastAsia="Times New Roman" w:hAnsi="Calibri" w:cs="B Nazanin"/>
+          <w:color w:val="000000"/>
+          <w:sz w:val="24"/>
+          <w:szCs w:val="24"/>
+          <w:rtl/>
+        </w:rPr>
+        <w:t>در پایان دو هفته دوم، موارد زیر به انجام رسید:</w:t>
+      </w:r>
+    </w:p>
+    <w:p>
+      <w:pPr>
+        <w:pStyle w:val="ListParagraph"/>
+        <w:numPr>
+          <w:ilvl w:val="0"/>
+          <w:numId w:val="16"/>
+        </w:numPr>
+        <w:bidi/>
         <w:spacing w:after="0" w:line="240" w:lineRule="auto"/>
         <w:jc w:val="both"/>
         <w:rPr>
-          <w:rFonts w:ascii="Times New Roman" w:eastAsia="Times New Roman" w:hAnsi="Times New Roman" w:cs="B Nazanin"/>
-          <w:sz w:val="24"/>
-          <w:szCs w:val="24"/>
-          <w:rtl/>
-        </w:rPr>
-      </w:pPr>
+          <w:rFonts w:ascii="Calibri" w:eastAsia="Times New Roman" w:hAnsi="Calibri" w:cs="B Nazanin"/>
+          <w:color w:val="000000"/>
+          <w:sz w:val="24"/>
+          <w:szCs w:val="24"/>
+        </w:rPr>
+      </w:pPr>
+      <w:r>
+        <w:rPr>
+          <w:rFonts w:ascii="Calibri" w:hAnsi="Calibri" w:cs="B Nazanin"/>
+          <w:color w:val="000000"/>
+          <w:sz w:val="24"/>
+          <w:szCs w:val="24"/>
+          <w:rtl/>
+        </w:rPr>
+        <w:t>طراحی وب‌سرور اولیه برای پیاده‌سازی</w:t>
+      </w:r>
+      <w:r>
+        <w:rPr>
+          <w:rFonts w:ascii="Calibri" w:hAnsi="Calibri" w:cs="B Nazanin"/>
+          <w:color w:val="000000"/>
+          <w:sz w:val="24"/>
+          <w:szCs w:val="24"/>
+        </w:rPr>
+        <w:t xml:space="preserve"> </w:t>
+      </w:r>
+      <w:proofErr w:type="spellStart"/>
+      <w:r>
+        <w:rPr>
+          <w:rFonts w:ascii="Calibri" w:hAnsi="Calibri" w:cs="B Nazanin"/>
+          <w:color w:val="000000"/>
+          <w:sz w:val="24"/>
+          <w:szCs w:val="24"/>
+        </w:rPr>
+        <w:t>api</w:t>
+      </w:r>
+      <w:proofErr w:type="spellEnd"/>
+      <w:r>
+        <w:rPr>
+          <w:rFonts w:ascii="Calibri" w:hAnsi="Calibri" w:cs="B Nazanin"/>
+          <w:color w:val="000000"/>
+          <w:sz w:val="24"/>
+          <w:szCs w:val="24"/>
+        </w:rPr>
+        <w:t xml:space="preserve">‌ </w:t>
+      </w:r>
+      <w:r>
+        <w:rPr>
+          <w:rFonts w:ascii="Calibri" w:hAnsi="Calibri" w:cs="B Nazanin"/>
+          <w:color w:val="000000"/>
+          <w:sz w:val="24"/>
+          <w:szCs w:val="24"/>
+          <w:rtl/>
+        </w:rPr>
+        <w:t>برای اپلیکیشن اندروید</w:t>
+      </w:r>
     </w:p>
     <w:p>
       <w:pPr>
+        <w:numPr>
+          <w:ilvl w:val="0"/>
+          <w:numId w:val="16"/>
+        </w:numPr>
         <w:bidi/>
         <w:spacing w:after="0" w:line="240" w:lineRule="auto"/>
-        <w:ind w:left="360"/>
-        <w:jc w:val="both"/>
-        <w:rPr>
-          <w:rFonts w:ascii="Times New Roman" w:eastAsia="Times New Roman" w:hAnsi="Times New Roman" w:cs="B Nazanin"/>
-        </w:rPr>
-      </w:pPr>
-      <w:r>
-        <w:rPr>
-          <w:rFonts w:ascii="Calibri" w:eastAsia="Times New Roman" w:hAnsi="Calibri" w:cs="B Nazanin"/>
-          <w:color w:val="000000"/>
-          <w:sz w:val="24"/>
-          <w:szCs w:val="24"/>
-          <w:rtl/>
-        </w:rPr>
-        <w:t>در پایان دو هفته دوم، موارد زیر به انجام رسید:</w:t>
-      </w:r>
+        <w:textAlignment w:val="baseline"/>
+        <w:rPr>
+          <w:rFonts w:ascii="Calibri" w:eastAsia="Times New Roman" w:hAnsi="Calibri" w:cs="B Nazanin"/>
+          <w:color w:val="000000"/>
+          <w:sz w:val="24"/>
+          <w:szCs w:val="24"/>
+        </w:rPr>
+      </w:pPr>
+      <w:r>
+        <w:rPr>
+          <w:rFonts w:ascii="Calibri" w:eastAsia="Times New Roman" w:hAnsi="Calibri" w:cs="B Nazanin"/>
+          <w:color w:val="000000"/>
+          <w:sz w:val="24"/>
+          <w:szCs w:val="24"/>
+          <w:rtl/>
+        </w:rPr>
+        <w:t xml:space="preserve">بررسی ماژول </w:t>
+      </w:r>
+      <w:proofErr w:type="spellStart"/>
+      <w:r>
+        <w:rPr>
+          <w:rFonts w:ascii="Calibri" w:eastAsia="Times New Roman" w:hAnsi="Calibri" w:cs="B Nazanin"/>
+          <w:color w:val="000000"/>
+          <w:sz w:val="24"/>
+          <w:szCs w:val="24"/>
+        </w:rPr>
+        <w:t>gps</w:t>
+      </w:r>
+      <w:proofErr w:type="spellEnd"/>
     </w:p>
     <w:p>
       <w:pPr>
         <w:numPr>
           <w:ilvl w:val="0"/>
-          <w:numId w:val="11"/>
+          <w:numId w:val="16"/>
+        </w:numPr>
+        <w:bidi/>
+        <w:spacing w:after="0" w:line="240" w:lineRule="auto"/>
+        <w:textAlignment w:val="baseline"/>
+        <w:rPr>
+          <w:rFonts w:ascii="Calibri" w:eastAsia="Times New Roman" w:hAnsi="Calibri" w:cs="B Nazanin"/>
+          <w:color w:val="000000"/>
+          <w:sz w:val="24"/>
+          <w:szCs w:val="24"/>
+        </w:rPr>
+      </w:pPr>
+      <w:r>
+        <w:rPr>
+          <w:rFonts w:ascii="Calibri" w:eastAsia="Times New Roman" w:hAnsi="Calibri" w:cs="B Nazanin"/>
+          <w:color w:val="000000"/>
+          <w:sz w:val="24"/>
+          <w:szCs w:val="24"/>
+          <w:rtl/>
+        </w:rPr>
+        <w:t>پیاده‌سازی اپلیکیشن اولیه اندروید</w:t>
+      </w:r>
+    </w:p>
+    <w:p>
+      <w:pPr>
+        <w:bidi/>
+        <w:spacing w:after="0" w:line="240" w:lineRule="auto"/>
+        <w:jc w:val="both"/>
+        <w:rPr>
+          <w:rFonts w:ascii="Calibri" w:eastAsia="Times New Roman" w:hAnsi="Calibri" w:cs="B Nazanin"/>
+          <w:color w:val="000000"/>
+          <w:sz w:val="24"/>
+          <w:szCs w:val="24"/>
+          <w:rtl/>
+        </w:rPr>
+      </w:pPr>
+    </w:p>
+    <w:p>
+      <w:pPr>
+        <w:bidi/>
+        <w:spacing w:after="0" w:line="240" w:lineRule="auto"/>
+        <w:jc w:val="both"/>
+        <w:rPr>
+          <w:rFonts w:ascii="Times New Roman" w:eastAsia="Times New Roman" w:hAnsi="Times New Roman" w:cs="B Nazanin"/>
+          <w:sz w:val="24"/>
+          <w:szCs w:val="24"/>
+        </w:rPr>
+      </w:pPr>
+      <w:r>
+        <w:rPr>
+          <w:rFonts w:ascii="Calibri" w:eastAsia="Times New Roman" w:hAnsi="Calibri" w:cs="B Nazanin"/>
+          <w:b/>
+          <w:bCs/>
+          <w:color w:val="000000"/>
+          <w:sz w:val="28"/>
+          <w:szCs w:val="28"/>
+          <w:rtl/>
+        </w:rPr>
+        <w:t>مورد اول:</w:t>
+      </w:r>
+      <w:bookmarkStart w:id="0" w:name="_GoBack"/>
+      <w:bookmarkEnd w:id="0"/>
+    </w:p>
+    <w:p>
+      <w:pPr>
+        <w:bidi/>
+        <w:spacing w:after="0" w:line="240" w:lineRule="auto"/>
+        <w:ind w:left="720"/>
+        <w:jc w:val="both"/>
+        <w:rPr>
+          <w:rFonts w:ascii="Times New Roman" w:eastAsia="Times New Roman" w:hAnsi="Times New Roman" w:cs="B Nazanin"/>
+          <w:sz w:val="24"/>
+          <w:szCs w:val="24"/>
+          <w:rtl/>
+        </w:rPr>
+      </w:pPr>
+      <w:r>
+        <w:rPr>
+          <w:rFonts w:ascii="Calibri" w:eastAsia="Times New Roman" w:hAnsi="Calibri" w:cs="B Nazanin"/>
+          <w:color w:val="000000"/>
+          <w:sz w:val="24"/>
+          <w:szCs w:val="24"/>
+          <w:rtl/>
+        </w:rPr>
+        <w:t>در این مدت تیم ما یک وب‌سرور اولیه مبتنی بر فریم‌ورک جنگو طراحی کرد که وظیفه پاسخ‌گویی به درخواست‌های اپلیکیشن اندروید و همچنین پردازش اطلاعات دریافتی از سنسور‌ها را برعهده دارد.</w:t>
+      </w:r>
+    </w:p>
+    <w:p>
+      <w:pPr>
+        <w:bidi/>
+        <w:spacing w:after="0" w:line="240" w:lineRule="auto"/>
+        <w:ind w:left="720"/>
+        <w:jc w:val="both"/>
+        <w:rPr>
+          <w:rFonts w:ascii="Times New Roman" w:eastAsia="Times New Roman" w:hAnsi="Times New Roman" w:cs="B Nazanin"/>
+          <w:sz w:val="24"/>
+          <w:szCs w:val="24"/>
+          <w:rtl/>
+        </w:rPr>
+      </w:pPr>
+      <w:r>
+        <w:rPr>
+          <w:rFonts w:ascii="Calibri" w:eastAsia="Times New Roman" w:hAnsi="Calibri" w:cs="B Nazanin"/>
+          <w:color w:val="000000"/>
+          <w:sz w:val="24"/>
+          <w:szCs w:val="24"/>
+          <w:rtl/>
+        </w:rPr>
+        <w:t xml:space="preserve">ما در وب‌سرور قالب کلی نحوه طراحی </w:t>
+      </w:r>
+      <w:proofErr w:type="spellStart"/>
+      <w:r>
+        <w:rPr>
+          <w:rFonts w:ascii="Calibri" w:eastAsia="Times New Roman" w:hAnsi="Calibri" w:cs="B Nazanin"/>
+          <w:color w:val="000000"/>
+          <w:sz w:val="24"/>
+          <w:szCs w:val="24"/>
+        </w:rPr>
+        <w:t>api</w:t>
+      </w:r>
+      <w:proofErr w:type="spellEnd"/>
+      <w:r>
+        <w:rPr>
+          <w:rFonts w:ascii="Calibri" w:eastAsia="Times New Roman" w:hAnsi="Calibri" w:cs="B Nazanin"/>
+          <w:color w:val="000000"/>
+          <w:sz w:val="24"/>
+          <w:szCs w:val="24"/>
+        </w:rPr>
+        <w:t>‌</w:t>
+      </w:r>
+      <w:r>
+        <w:rPr>
+          <w:rFonts w:ascii="Calibri" w:eastAsia="Times New Roman" w:hAnsi="Calibri" w:cs="B Nazanin"/>
+          <w:color w:val="000000"/>
+          <w:sz w:val="24"/>
+          <w:szCs w:val="24"/>
+          <w:rtl/>
+        </w:rPr>
+        <w:t xml:space="preserve">ها را مشخص کردیم و هم اکنون صرفا باید </w:t>
+      </w:r>
+      <w:proofErr w:type="spellStart"/>
+      <w:r>
+        <w:rPr>
+          <w:rFonts w:ascii="Calibri" w:eastAsia="Times New Roman" w:hAnsi="Calibri" w:cs="B Nazanin"/>
+          <w:color w:val="000000"/>
+          <w:sz w:val="24"/>
+          <w:szCs w:val="24"/>
+        </w:rPr>
+        <w:t>api</w:t>
+      </w:r>
+      <w:proofErr w:type="spellEnd"/>
+      <w:r>
+        <w:rPr>
+          <w:rFonts w:ascii="Calibri" w:eastAsia="Times New Roman" w:hAnsi="Calibri" w:cs="B Nazanin"/>
+          <w:color w:val="000000"/>
+          <w:sz w:val="24"/>
+          <w:szCs w:val="24"/>
+        </w:rPr>
+        <w:t>‌</w:t>
+      </w:r>
+      <w:r>
+        <w:rPr>
+          <w:rFonts w:ascii="Calibri" w:eastAsia="Times New Roman" w:hAnsi="Calibri" w:cs="B Nazanin"/>
+          <w:color w:val="000000"/>
+          <w:sz w:val="24"/>
+          <w:szCs w:val="24"/>
+          <w:rtl/>
+        </w:rPr>
+        <w:t>ها را به وب‌سرور اضافه کنیم.</w:t>
+      </w:r>
+    </w:p>
+    <w:p>
+      <w:pPr>
+        <w:bidi/>
+        <w:spacing w:after="0" w:line="240" w:lineRule="auto"/>
+        <w:ind w:left="720"/>
+        <w:jc w:val="both"/>
+        <w:rPr>
+          <w:rFonts w:ascii="Times New Roman" w:eastAsia="Times New Roman" w:hAnsi="Times New Roman" w:cs="B Nazanin"/>
+          <w:sz w:val="24"/>
+          <w:szCs w:val="24"/>
+          <w:rtl/>
+        </w:rPr>
+      </w:pPr>
+      <w:r>
+        <w:rPr>
+          <w:rFonts w:ascii="Calibri" w:eastAsia="Times New Roman" w:hAnsi="Calibri" w:cs="B Nazanin"/>
+          <w:color w:val="000000"/>
+          <w:sz w:val="24"/>
+          <w:szCs w:val="24"/>
+          <w:rtl/>
+        </w:rPr>
+        <w:t xml:space="preserve">قالب کلی پردازش اطلاعات سنسور‌ها هم مشخص شد. برای این کار در وب‌سرور جنگو، علاوه بر ترد اصلی که سرور بر روی آن بالا است، یک ترد دیگر هم ساختیم که وظیفه این را دارد به طور موازی در بازه‌های زمانی </w:t>
+      </w:r>
+      <w:r>
+        <w:rPr>
+          <w:rFonts w:ascii="Calibri" w:eastAsia="Times New Roman" w:hAnsi="Calibri" w:cs="B Nazanin"/>
+          <w:color w:val="000000"/>
+          <w:sz w:val="24"/>
+          <w:szCs w:val="24"/>
+          <w:rtl/>
+          <w:lang w:bidi="fa-IR"/>
+        </w:rPr>
+        <w:t>۱</w:t>
+      </w:r>
+      <w:r>
+        <w:rPr>
+          <w:rFonts w:ascii="Calibri" w:eastAsia="Times New Roman" w:hAnsi="Calibri" w:cs="B Nazanin"/>
+          <w:color w:val="000000"/>
+          <w:sz w:val="24"/>
+          <w:szCs w:val="24"/>
+          <w:rtl/>
+        </w:rPr>
+        <w:t xml:space="preserve"> ثانیه‌ای اطلاعات سنسور‌ها یعنی از عکس از دوربین و مکان از </w:t>
+      </w:r>
+      <w:proofErr w:type="spellStart"/>
+      <w:r>
+        <w:rPr>
+          <w:rFonts w:ascii="Calibri" w:eastAsia="Times New Roman" w:hAnsi="Calibri" w:cs="B Nazanin"/>
+          <w:color w:val="000000"/>
+          <w:sz w:val="24"/>
+          <w:szCs w:val="24"/>
+        </w:rPr>
+        <w:t>gps</w:t>
+      </w:r>
+      <w:proofErr w:type="spellEnd"/>
+      <w:r>
+        <w:rPr>
+          <w:rFonts w:ascii="Calibri" w:eastAsia="Times New Roman" w:hAnsi="Calibri" w:cs="B Nazanin"/>
+          <w:color w:val="000000"/>
+          <w:sz w:val="24"/>
+          <w:szCs w:val="24"/>
+          <w:rtl/>
+        </w:rPr>
+        <w:t xml:space="preserve"> را دریافت کرده و پردازش کند و نتیجه آن را در آرایه‌ای ذخیره نماید. این آرایه اطلاعات اطلاعات پردازش شده مانند سرعت خودرو و </w:t>
+      </w:r>
+      <w:r>
+        <w:rPr>
+          <w:rFonts w:ascii="Times New Roman" w:eastAsia="Times New Roman" w:hAnsi="Times New Roman" w:cs="Times New Roman" w:hint="cs"/>
+          <w:color w:val="000000"/>
+          <w:sz w:val="24"/>
+          <w:szCs w:val="24"/>
+          <w:rtl/>
+        </w:rPr>
+        <w:t>…</w:t>
+      </w:r>
+      <w:r>
+        <w:rPr>
+          <w:rFonts w:ascii="Calibri" w:eastAsia="Times New Roman" w:hAnsi="Calibri" w:cs="B Nazanin"/>
+          <w:color w:val="000000"/>
+          <w:sz w:val="24"/>
+          <w:szCs w:val="24"/>
+          <w:rtl/>
+        </w:rPr>
+        <w:t xml:space="preserve"> </w:t>
+      </w:r>
+      <w:r>
+        <w:rPr>
+          <w:rFonts w:ascii="Calibri" w:eastAsia="Times New Roman" w:hAnsi="Calibri" w:cs="B Nazanin" w:hint="cs"/>
+          <w:color w:val="000000"/>
+          <w:sz w:val="24"/>
+          <w:szCs w:val="24"/>
+          <w:rtl/>
+        </w:rPr>
+        <w:t>را</w:t>
+      </w:r>
+      <w:r>
+        <w:rPr>
+          <w:rFonts w:ascii="Calibri" w:eastAsia="Times New Roman" w:hAnsi="Calibri" w:cs="B Nazanin"/>
+          <w:color w:val="000000"/>
+          <w:sz w:val="24"/>
+          <w:szCs w:val="24"/>
+          <w:rtl/>
+        </w:rPr>
+        <w:t xml:space="preserve"> </w:t>
+      </w:r>
+      <w:r>
+        <w:rPr>
+          <w:rFonts w:ascii="Calibri" w:eastAsia="Times New Roman" w:hAnsi="Calibri" w:cs="B Nazanin" w:hint="cs"/>
+          <w:color w:val="000000"/>
+          <w:sz w:val="24"/>
+          <w:szCs w:val="24"/>
+          <w:rtl/>
+        </w:rPr>
+        <w:t>در</w:t>
+      </w:r>
+      <w:r>
+        <w:rPr>
+          <w:rFonts w:ascii="Calibri" w:eastAsia="Times New Roman" w:hAnsi="Calibri" w:cs="B Nazanin"/>
+          <w:color w:val="000000"/>
+          <w:sz w:val="24"/>
+          <w:szCs w:val="24"/>
+          <w:rtl/>
+        </w:rPr>
+        <w:t xml:space="preserve"> </w:t>
+      </w:r>
+      <w:r>
+        <w:rPr>
+          <w:rFonts w:ascii="Calibri" w:eastAsia="Times New Roman" w:hAnsi="Calibri" w:cs="B Nazanin" w:hint="cs"/>
+          <w:color w:val="000000"/>
+          <w:sz w:val="24"/>
+          <w:szCs w:val="24"/>
+          <w:rtl/>
+        </w:rPr>
+        <w:t>زمان‌های</w:t>
+      </w:r>
+      <w:r>
+        <w:rPr>
+          <w:rFonts w:ascii="Calibri" w:eastAsia="Times New Roman" w:hAnsi="Calibri" w:cs="B Nazanin"/>
+          <w:color w:val="000000"/>
+          <w:sz w:val="24"/>
+          <w:szCs w:val="24"/>
+          <w:rtl/>
+        </w:rPr>
+        <w:t xml:space="preserve"> </w:t>
+      </w:r>
+      <w:r>
+        <w:rPr>
+          <w:rFonts w:ascii="Calibri" w:eastAsia="Times New Roman" w:hAnsi="Calibri" w:cs="B Nazanin" w:hint="cs"/>
+          <w:color w:val="000000"/>
+          <w:sz w:val="24"/>
+          <w:szCs w:val="24"/>
+          <w:rtl/>
+        </w:rPr>
+        <w:t>مختلف</w:t>
+      </w:r>
+      <w:r>
+        <w:rPr>
+          <w:rFonts w:ascii="Calibri" w:eastAsia="Times New Roman" w:hAnsi="Calibri" w:cs="B Nazanin"/>
+          <w:color w:val="000000"/>
+          <w:sz w:val="24"/>
+          <w:szCs w:val="24"/>
+          <w:rtl/>
+        </w:rPr>
+        <w:t xml:space="preserve"> </w:t>
+      </w:r>
+      <w:r>
+        <w:rPr>
+          <w:rFonts w:ascii="Calibri" w:eastAsia="Times New Roman" w:hAnsi="Calibri" w:cs="B Nazanin" w:hint="cs"/>
+          <w:color w:val="000000"/>
+          <w:sz w:val="24"/>
+          <w:szCs w:val="24"/>
+          <w:rtl/>
+        </w:rPr>
+        <w:t>در</w:t>
+      </w:r>
+      <w:r>
+        <w:rPr>
+          <w:rFonts w:ascii="Calibri" w:eastAsia="Times New Roman" w:hAnsi="Calibri" w:cs="B Nazanin"/>
+          <w:color w:val="000000"/>
+          <w:sz w:val="24"/>
+          <w:szCs w:val="24"/>
+          <w:rtl/>
+        </w:rPr>
+        <w:t xml:space="preserve"> </w:t>
+      </w:r>
+      <w:r>
+        <w:rPr>
+          <w:rFonts w:ascii="Calibri" w:eastAsia="Times New Roman" w:hAnsi="Calibri" w:cs="B Nazanin" w:hint="cs"/>
+          <w:color w:val="000000"/>
+          <w:sz w:val="24"/>
+          <w:szCs w:val="24"/>
+          <w:rtl/>
+        </w:rPr>
+        <w:t>خود</w:t>
+      </w:r>
+      <w:r>
+        <w:rPr>
+          <w:rFonts w:ascii="Calibri" w:eastAsia="Times New Roman" w:hAnsi="Calibri" w:cs="B Nazanin"/>
+          <w:color w:val="000000"/>
+          <w:sz w:val="24"/>
+          <w:szCs w:val="24"/>
+          <w:rtl/>
+        </w:rPr>
+        <w:t xml:space="preserve"> </w:t>
+      </w:r>
+      <w:r>
+        <w:rPr>
+          <w:rFonts w:ascii="Calibri" w:eastAsia="Times New Roman" w:hAnsi="Calibri" w:cs="B Nazanin" w:hint="cs"/>
+          <w:color w:val="000000"/>
+          <w:sz w:val="24"/>
+          <w:szCs w:val="24"/>
+          <w:rtl/>
+        </w:rPr>
+        <w:t>دارد</w:t>
+      </w:r>
+      <w:r>
+        <w:rPr>
+          <w:rFonts w:ascii="Calibri" w:eastAsia="Times New Roman" w:hAnsi="Calibri" w:cs="B Nazanin"/>
+          <w:color w:val="000000"/>
+          <w:sz w:val="24"/>
+          <w:szCs w:val="24"/>
+          <w:rtl/>
+        </w:rPr>
+        <w:t>. در ادامه وقتی اپلیکیشن به وب‌سرور درخواست بدهد، این اطلاعات در اختیار آن قرار می‌گیرد.</w:t>
+      </w:r>
+    </w:p>
+    <w:p>
+      <w:pPr>
+        <w:bidi/>
+        <w:spacing w:after="0" w:line="240" w:lineRule="auto"/>
+        <w:jc w:val="both"/>
+        <w:rPr>
+          <w:rFonts w:ascii="Times New Roman" w:eastAsia="Times New Roman" w:hAnsi="Times New Roman" w:cs="B Nazanin"/>
+          <w:sz w:val="24"/>
+          <w:szCs w:val="24"/>
+          <w:rtl/>
+        </w:rPr>
+      </w:pPr>
+    </w:p>
+    <w:p>
+      <w:pPr>
+        <w:bidi/>
+        <w:spacing w:after="0" w:line="240" w:lineRule="auto"/>
+        <w:jc w:val="both"/>
+        <w:rPr>
+          <w:rFonts w:ascii="Times New Roman" w:eastAsia="Times New Roman" w:hAnsi="Times New Roman" w:cs="B Nazanin"/>
+          <w:sz w:val="24"/>
+          <w:szCs w:val="24"/>
+        </w:rPr>
+      </w:pPr>
+      <w:r>
+        <w:rPr>
+          <w:rFonts w:ascii="Calibri" w:eastAsia="Times New Roman" w:hAnsi="Calibri" w:cs="B Nazanin"/>
+          <w:b/>
+          <w:bCs/>
+          <w:color w:val="000000"/>
+          <w:sz w:val="28"/>
+          <w:szCs w:val="28"/>
+          <w:rtl/>
+        </w:rPr>
+        <w:t>مورد دوم:</w:t>
+      </w:r>
+    </w:p>
+    <w:p>
+      <w:pPr>
+        <w:bidi/>
+        <w:spacing w:after="0" w:line="240" w:lineRule="auto"/>
+        <w:ind w:left="720"/>
+        <w:jc w:val="both"/>
+        <w:rPr>
+          <w:rFonts w:ascii="Times New Roman" w:eastAsia="Times New Roman" w:hAnsi="Times New Roman" w:cs="B Nazanin"/>
+          <w:rtl/>
+        </w:rPr>
+      </w:pPr>
+      <w:r>
+        <w:rPr>
+          <w:rFonts w:ascii="Calibri" w:eastAsia="Times New Roman" w:hAnsi="Calibri" w:cs="B Nazanin"/>
+          <w:color w:val="000000"/>
+          <w:sz w:val="24"/>
+          <w:szCs w:val="24"/>
+          <w:rtl/>
+        </w:rPr>
+        <w:t xml:space="preserve">داده‌گیری از ماژول </w:t>
+      </w:r>
+      <w:r>
+        <w:rPr>
+          <w:rFonts w:ascii="Calibri" w:eastAsia="Times New Roman" w:hAnsi="Calibri" w:cs="B Nazanin"/>
+          <w:color w:val="000000"/>
+          <w:sz w:val="24"/>
+          <w:szCs w:val="24"/>
+        </w:rPr>
+        <w:t>GPS</w:t>
+      </w:r>
+    </w:p>
+    <w:p>
+      <w:pPr>
+        <w:bidi/>
+        <w:spacing w:after="0" w:line="240" w:lineRule="auto"/>
+        <w:ind w:left="720"/>
+        <w:jc w:val="both"/>
+        <w:rPr>
+          <w:rFonts w:ascii="Times New Roman" w:eastAsia="Times New Roman" w:hAnsi="Times New Roman" w:cs="B Nazanin"/>
+          <w:rtl/>
+        </w:rPr>
+      </w:pPr>
+      <w:r>
+        <w:rPr>
+          <w:rFonts w:ascii="Calibri" w:eastAsia="Times New Roman" w:hAnsi="Calibri" w:cs="B Nazanin"/>
+          <w:color w:val="000000"/>
+          <w:sz w:val="24"/>
+          <w:szCs w:val="24"/>
+          <w:rtl/>
+        </w:rPr>
+        <w:t xml:space="preserve">این بخش به </w:t>
+      </w:r>
+      <w:r>
+        <w:rPr>
+          <w:rFonts w:ascii="Calibri" w:eastAsia="Times New Roman" w:hAnsi="Calibri" w:cs="B Nazanin"/>
+          <w:color w:val="000000"/>
+          <w:sz w:val="24"/>
+          <w:szCs w:val="24"/>
+          <w:rtl/>
+          <w:lang w:bidi="fa-IR"/>
+        </w:rPr>
+        <w:t>۳</w:t>
+      </w:r>
+      <w:r>
+        <w:rPr>
+          <w:rFonts w:ascii="Calibri" w:eastAsia="Times New Roman" w:hAnsi="Calibri" w:cs="B Nazanin"/>
+          <w:color w:val="000000"/>
+          <w:sz w:val="24"/>
+          <w:szCs w:val="24"/>
+          <w:rtl/>
+        </w:rPr>
+        <w:t xml:space="preserve"> مرحله تقسیم می‌شود</w:t>
+      </w:r>
+    </w:p>
+    <w:p>
+      <w:pPr>
+        <w:numPr>
+          <w:ilvl w:val="0"/>
+          <w:numId w:val="12"/>
         </w:numPr>
         <w:tabs>
           <w:tab w:val="clear" w:pos="720"/>
@@ -323,7 +953,26 @@
           <w:szCs w:val="24"/>
           <w:rtl/>
         </w:rPr>
-        <w:t xml:space="preserve">طراحی وب‌سرور اولیه برای پیاده‌سازی </w:t>
+        <w:t xml:space="preserve">اتصال ماژول. با توجه به عدم در دسترس بودن خروجی </w:t>
+      </w:r>
+      <w:r>
+        <w:rPr>
+          <w:rFonts w:ascii="Calibri" w:eastAsia="Times New Roman" w:hAnsi="Calibri" w:cs="B Nazanin"/>
+          <w:color w:val="000000"/>
+          <w:sz w:val="24"/>
+          <w:szCs w:val="24"/>
+        </w:rPr>
+        <w:t>USB (</w:t>
+      </w:r>
+      <w:r>
+        <w:rPr>
+          <w:rFonts w:ascii="Calibri" w:eastAsia="Times New Roman" w:hAnsi="Calibri" w:cs="B Nazanin"/>
+          <w:color w:val="000000"/>
+          <w:sz w:val="24"/>
+          <w:szCs w:val="24"/>
+          <w:rtl/>
+        </w:rPr>
+        <w:t xml:space="preserve">برخلاف مدل </w:t>
       </w:r>
       <w:proofErr w:type="spellStart"/>
       <w:r>
@@ -333,7 +982,7 @@
           <w:sz w:val="24"/>
           <w:szCs w:val="24"/>
         </w:rPr>
-        <w:t>api</w:t>
+        <w:t>AdaFruit</w:t>
       </w:r>
       <w:proofErr w:type="spellEnd"/>
       <w:r>
@@ -343,24 +992,138 @@
           <w:sz w:val="24"/>
           <w:szCs w:val="24"/>
         </w:rPr>
-        <w:t>‌</w:t>
-      </w:r>
-      <w:r>
-        <w:rPr>
-          <w:rFonts w:ascii="Calibri" w:eastAsia="Times New Roman" w:hAnsi="Calibri" w:cs="B Nazanin"/>
-          <w:color w:val="000000"/>
-          <w:sz w:val="24"/>
-          <w:szCs w:val="24"/>
-          <w:rtl/>
-        </w:rPr>
-        <w:t xml:space="preserve"> برای اپلیکیشن اندروید</w:t>
+        <w:t xml:space="preserve">) </w:t>
+      </w:r>
+      <w:r>
+        <w:rPr>
+          <w:rFonts w:ascii="Calibri" w:eastAsia="Times New Roman" w:hAnsi="Calibri" w:cs="B Nazanin"/>
+          <w:color w:val="000000"/>
+          <w:sz w:val="24"/>
+          <w:szCs w:val="24"/>
+          <w:rtl/>
+        </w:rPr>
+        <w:t xml:space="preserve">در نتیجه اتصالات به این ماژول لحیم شده‌اند. با توجه به دستورالعمل‌های به دست آمده </w:t>
+      </w:r>
+      <w:r>
+        <w:rPr>
+          <w:rFonts w:ascii="Calibri" w:eastAsia="Times New Roman" w:hAnsi="Calibri" w:cs="B Nazanin"/>
+          <w:color w:val="000000"/>
+          <w:sz w:val="24"/>
+          <w:szCs w:val="24"/>
+        </w:rPr>
+        <w:t>GPIO14,15</w:t>
+      </w:r>
+      <w:r>
+        <w:rPr>
+          <w:rFonts w:ascii="Calibri" w:eastAsia="Times New Roman" w:hAnsi="Calibri" w:cs="B Nazanin"/>
+          <w:color w:val="000000"/>
+          <w:sz w:val="24"/>
+          <w:szCs w:val="24"/>
+          <w:rtl/>
+        </w:rPr>
+        <w:t xml:space="preserve"> برای اتصال به </w:t>
+      </w:r>
+      <w:r>
+        <w:rPr>
+          <w:rFonts w:ascii="Calibri" w:eastAsia="Times New Roman" w:hAnsi="Calibri" w:cs="B Nazanin"/>
+          <w:color w:val="000000"/>
+          <w:sz w:val="24"/>
+          <w:szCs w:val="24"/>
+        </w:rPr>
+        <w:t>TX, RX</w:t>
+      </w:r>
+      <w:r>
+        <w:rPr>
+          <w:rFonts w:ascii="Calibri" w:eastAsia="Times New Roman" w:hAnsi="Calibri" w:cs="B Nazanin"/>
+          <w:color w:val="000000"/>
+          <w:sz w:val="24"/>
+          <w:szCs w:val="24"/>
+          <w:rtl/>
+        </w:rPr>
+        <w:t xml:space="preserve"> ماژول </w:t>
+      </w:r>
+      <w:r>
+        <w:rPr>
+          <w:rFonts w:ascii="Calibri" w:eastAsia="Times New Roman" w:hAnsi="Calibri" w:cs="B Nazanin"/>
+          <w:color w:val="000000"/>
+          <w:sz w:val="24"/>
+          <w:szCs w:val="24"/>
+        </w:rPr>
+        <w:t>GPS</w:t>
+      </w:r>
+      <w:r>
+        <w:rPr>
+          <w:rFonts w:ascii="Calibri" w:eastAsia="Times New Roman" w:hAnsi="Calibri" w:cs="B Nazanin"/>
+          <w:color w:val="000000"/>
+          <w:sz w:val="24"/>
+          <w:szCs w:val="24"/>
+          <w:rtl/>
+        </w:rPr>
+        <w:t xml:space="preserve"> هستند. سپس در بخش تنظیمات </w:t>
+      </w:r>
+      <w:r>
+        <w:rPr>
+          <w:rFonts w:ascii="Calibri" w:eastAsia="Times New Roman" w:hAnsi="Calibri" w:cs="B Nazanin"/>
+          <w:color w:val="000000"/>
+          <w:sz w:val="24"/>
+          <w:szCs w:val="24"/>
+        </w:rPr>
+        <w:t>Raspberry</w:t>
+      </w:r>
+      <w:r>
+        <w:rPr>
+          <w:rFonts w:ascii="Calibri" w:eastAsia="Times New Roman" w:hAnsi="Calibri" w:cs="B Nazanin"/>
+          <w:color w:val="000000"/>
+          <w:sz w:val="24"/>
+          <w:szCs w:val="24"/>
+          <w:rtl/>
+        </w:rPr>
+        <w:t xml:space="preserve"> واسط </w:t>
+      </w:r>
+      <w:r>
+        <w:rPr>
+          <w:rFonts w:ascii="Calibri" w:eastAsia="Times New Roman" w:hAnsi="Calibri" w:cs="B Nazanin"/>
+          <w:color w:val="000000"/>
+          <w:sz w:val="24"/>
+          <w:szCs w:val="24"/>
+        </w:rPr>
+        <w:t>Serial</w:t>
+      </w:r>
+      <w:r>
+        <w:rPr>
+          <w:rFonts w:ascii="Calibri" w:eastAsia="Times New Roman" w:hAnsi="Calibri" w:cs="B Nazanin"/>
+          <w:color w:val="000000"/>
+          <w:sz w:val="24"/>
+          <w:szCs w:val="24"/>
+          <w:rtl/>
+        </w:rPr>
+        <w:t xml:space="preserve"> را فعال می‌کنیم و سپس با دستور </w:t>
+      </w:r>
+      <w:r>
+        <w:rPr>
+          <w:rFonts w:ascii="Calibri" w:eastAsia="Times New Roman" w:hAnsi="Calibri" w:cs="B Nazanin"/>
+          <w:color w:val="000000"/>
+          <w:sz w:val="24"/>
+          <w:szCs w:val="24"/>
+        </w:rPr>
+        <w:t>cat /dev/serial0</w:t>
+      </w:r>
+      <w:r>
+        <w:rPr>
+          <w:rFonts w:ascii="Calibri" w:eastAsia="Times New Roman" w:hAnsi="Calibri" w:cs="B Nazanin"/>
+          <w:color w:val="000000"/>
+          <w:sz w:val="24"/>
+          <w:szCs w:val="24"/>
+          <w:rtl/>
+        </w:rPr>
+        <w:t xml:space="preserve"> بررسی می‌کنیم که آیا اساسا اتصالی وجود دارد یا خیر.</w:t>
       </w:r>
     </w:p>
     <w:p>
       <w:pPr>
         <w:numPr>
           <w:ilvl w:val="0"/>
-          <w:numId w:val="11"/>
+          <w:numId w:val="12"/>
         </w:numPr>
         <w:tabs>
           <w:tab w:val="clear" w:pos="720"/>
@@ -387,7 +1150,256 @@
           <w:szCs w:val="24"/>
           <w:rtl/>
         </w:rPr>
-        <w:t xml:space="preserve">بررسی ماژول </w:t>
+        <w:t xml:space="preserve">مانیتورینگ </w:t>
+      </w:r>
+      <w:r>
+        <w:rPr>
+          <w:rFonts w:ascii="Calibri" w:eastAsia="Times New Roman" w:hAnsi="Calibri" w:cs="B Nazanin"/>
+          <w:color w:val="000000"/>
+          <w:sz w:val="24"/>
+          <w:szCs w:val="24"/>
+        </w:rPr>
+        <w:t>GPS.</w:t>
+      </w:r>
+      <w:r>
+        <w:rPr>
+          <w:rFonts w:ascii="Cambria" w:eastAsia="Times New Roman" w:hAnsi="Cambria" w:cs="Cambria" w:hint="cs"/>
+          <w:color w:val="000000"/>
+          <w:sz w:val="24"/>
+          <w:szCs w:val="24"/>
+          <w:rtl/>
+        </w:rPr>
+        <w:t> </w:t>
+      </w:r>
+      <w:r>
+        <w:rPr>
+          <w:rFonts w:ascii="Calibri" w:eastAsia="Times New Roman" w:hAnsi="Calibri" w:cs="B Nazanin"/>
+          <w:color w:val="000000"/>
+          <w:sz w:val="24"/>
+          <w:szCs w:val="24"/>
+          <w:rtl/>
+        </w:rPr>
+        <w:t xml:space="preserve"> </w:t>
+      </w:r>
+      <w:r>
+        <w:rPr>
+          <w:rFonts w:ascii="Calibri" w:eastAsia="Times New Roman" w:hAnsi="Calibri" w:cs="B Nazanin" w:hint="cs"/>
+          <w:color w:val="000000"/>
+          <w:sz w:val="24"/>
+          <w:szCs w:val="24"/>
+          <w:rtl/>
+        </w:rPr>
+        <w:t>برای</w:t>
+      </w:r>
+      <w:r>
+        <w:rPr>
+          <w:rFonts w:ascii="Calibri" w:eastAsia="Times New Roman" w:hAnsi="Calibri" w:cs="B Nazanin"/>
+          <w:color w:val="000000"/>
+          <w:sz w:val="24"/>
+          <w:szCs w:val="24"/>
+          <w:rtl/>
+        </w:rPr>
+        <w:t xml:space="preserve"> </w:t>
+      </w:r>
+      <w:r>
+        <w:rPr>
+          <w:rFonts w:ascii="Calibri" w:eastAsia="Times New Roman" w:hAnsi="Calibri" w:cs="B Nazanin" w:hint="cs"/>
+          <w:color w:val="000000"/>
+          <w:sz w:val="24"/>
+          <w:szCs w:val="24"/>
+          <w:rtl/>
+        </w:rPr>
+        <w:t>انجام</w:t>
+      </w:r>
+      <w:r>
+        <w:rPr>
+          <w:rFonts w:ascii="Calibri" w:eastAsia="Times New Roman" w:hAnsi="Calibri" w:cs="B Nazanin"/>
+          <w:color w:val="000000"/>
+          <w:sz w:val="24"/>
+          <w:szCs w:val="24"/>
+          <w:rtl/>
+        </w:rPr>
+        <w:t xml:space="preserve"> </w:t>
+      </w:r>
+      <w:r>
+        <w:rPr>
+          <w:rFonts w:ascii="Calibri" w:eastAsia="Times New Roman" w:hAnsi="Calibri" w:cs="B Nazanin" w:hint="cs"/>
+          <w:color w:val="000000"/>
+          <w:sz w:val="24"/>
+          <w:szCs w:val="24"/>
+          <w:rtl/>
+        </w:rPr>
+        <w:t>این</w:t>
+      </w:r>
+      <w:r>
+        <w:rPr>
+          <w:rFonts w:ascii="Calibri" w:eastAsia="Times New Roman" w:hAnsi="Calibri" w:cs="B Nazanin"/>
+          <w:color w:val="000000"/>
+          <w:sz w:val="24"/>
+          <w:szCs w:val="24"/>
+          <w:rtl/>
+        </w:rPr>
+        <w:t xml:space="preserve"> </w:t>
+      </w:r>
+      <w:r>
+        <w:rPr>
+          <w:rFonts w:ascii="Calibri" w:eastAsia="Times New Roman" w:hAnsi="Calibri" w:cs="B Nazanin" w:hint="cs"/>
+          <w:color w:val="000000"/>
+          <w:sz w:val="24"/>
+          <w:szCs w:val="24"/>
+          <w:rtl/>
+        </w:rPr>
+        <w:t>بخش</w:t>
+      </w:r>
+      <w:r>
+        <w:rPr>
+          <w:rFonts w:ascii="Calibri" w:eastAsia="Times New Roman" w:hAnsi="Calibri" w:cs="B Nazanin"/>
+          <w:color w:val="000000"/>
+          <w:sz w:val="24"/>
+          <w:szCs w:val="24"/>
+          <w:rtl/>
+        </w:rPr>
+        <w:t xml:space="preserve"> </w:t>
+      </w:r>
+      <w:r>
+        <w:rPr>
+          <w:rFonts w:ascii="Calibri" w:eastAsia="Times New Roman" w:hAnsi="Calibri" w:cs="B Nazanin" w:hint="cs"/>
+          <w:color w:val="000000"/>
+          <w:sz w:val="24"/>
+          <w:szCs w:val="24"/>
+          <w:rtl/>
+        </w:rPr>
+        <w:t>ابتدا</w:t>
+      </w:r>
+      <w:r>
+        <w:rPr>
+          <w:rFonts w:ascii="Calibri" w:eastAsia="Times New Roman" w:hAnsi="Calibri" w:cs="B Nazanin"/>
+          <w:color w:val="000000"/>
+          <w:sz w:val="24"/>
+          <w:szCs w:val="24"/>
+          <w:rtl/>
+        </w:rPr>
+        <w:t xml:space="preserve"> </w:t>
+      </w:r>
+      <w:r>
+        <w:rPr>
+          <w:rFonts w:ascii="Calibri" w:eastAsia="Times New Roman" w:hAnsi="Calibri" w:cs="B Nazanin" w:hint="cs"/>
+          <w:color w:val="000000"/>
+          <w:sz w:val="24"/>
+          <w:szCs w:val="24"/>
+          <w:rtl/>
+        </w:rPr>
+        <w:t>لازم</w:t>
+      </w:r>
+      <w:r>
+        <w:rPr>
+          <w:rFonts w:ascii="Calibri" w:eastAsia="Times New Roman" w:hAnsi="Calibri" w:cs="B Nazanin"/>
+          <w:color w:val="000000"/>
+          <w:sz w:val="24"/>
+          <w:szCs w:val="24"/>
+          <w:rtl/>
+        </w:rPr>
+        <w:t xml:space="preserve"> </w:t>
+      </w:r>
+      <w:r>
+        <w:rPr>
+          <w:rFonts w:ascii="Calibri" w:eastAsia="Times New Roman" w:hAnsi="Calibri" w:cs="B Nazanin" w:hint="cs"/>
+          <w:color w:val="000000"/>
+          <w:sz w:val="24"/>
+          <w:szCs w:val="24"/>
+          <w:rtl/>
+        </w:rPr>
+        <w:t>است</w:t>
+      </w:r>
+      <w:r>
+        <w:rPr>
+          <w:rFonts w:ascii="Calibri" w:eastAsia="Times New Roman" w:hAnsi="Calibri" w:cs="B Nazanin"/>
+          <w:color w:val="000000"/>
+          <w:sz w:val="24"/>
+          <w:szCs w:val="24"/>
+          <w:rtl/>
+        </w:rPr>
+        <w:t xml:space="preserve"> </w:t>
+      </w:r>
+      <w:r>
+        <w:rPr>
+          <w:rFonts w:ascii="Calibri" w:eastAsia="Times New Roman" w:hAnsi="Calibri" w:cs="B Nazanin" w:hint="cs"/>
+          <w:color w:val="000000"/>
+          <w:sz w:val="24"/>
+          <w:szCs w:val="24"/>
+          <w:rtl/>
+        </w:rPr>
+        <w:t>تا</w:t>
+      </w:r>
+      <w:r>
+        <w:rPr>
+          <w:rFonts w:ascii="Calibri" w:eastAsia="Times New Roman" w:hAnsi="Calibri" w:cs="B Nazanin"/>
+          <w:color w:val="000000"/>
+          <w:sz w:val="24"/>
+          <w:szCs w:val="24"/>
+          <w:rtl/>
+        </w:rPr>
+        <w:t xml:space="preserve"> </w:t>
+      </w:r>
+      <w:r>
+        <w:rPr>
+          <w:rFonts w:ascii="Calibri" w:eastAsia="Times New Roman" w:hAnsi="Calibri" w:cs="B Nazanin" w:hint="cs"/>
+          <w:color w:val="000000"/>
+          <w:sz w:val="24"/>
+          <w:szCs w:val="24"/>
+          <w:rtl/>
+        </w:rPr>
+        <w:t>ماژول</w:t>
+      </w:r>
+      <w:r>
+        <w:rPr>
+          <w:rFonts w:ascii="Calibri" w:eastAsia="Times New Roman" w:hAnsi="Calibri" w:cs="B Nazanin"/>
+          <w:color w:val="000000"/>
+          <w:sz w:val="24"/>
+          <w:szCs w:val="24"/>
+          <w:rtl/>
+        </w:rPr>
+        <w:t xml:space="preserve"> </w:t>
+      </w:r>
+      <w:r>
+        <w:rPr>
+          <w:rFonts w:ascii="Calibri" w:eastAsia="Times New Roman" w:hAnsi="Calibri" w:cs="B Nazanin" w:hint="cs"/>
+          <w:color w:val="000000"/>
+          <w:sz w:val="24"/>
+          <w:szCs w:val="24"/>
+          <w:rtl/>
+        </w:rPr>
+        <w:t>و</w:t>
+      </w:r>
+      <w:r>
+        <w:rPr>
+          <w:rFonts w:ascii="Calibri" w:eastAsia="Times New Roman" w:hAnsi="Calibri" w:cs="B Nazanin"/>
+          <w:color w:val="000000"/>
+          <w:sz w:val="24"/>
+          <w:szCs w:val="24"/>
+          <w:rtl/>
+        </w:rPr>
+        <w:t xml:space="preserve"> </w:t>
+      </w:r>
+      <w:r>
+        <w:rPr>
+          <w:rFonts w:ascii="Calibri" w:eastAsia="Times New Roman" w:hAnsi="Calibri" w:cs="B Nazanin" w:hint="cs"/>
+          <w:color w:val="000000"/>
+          <w:sz w:val="24"/>
+          <w:szCs w:val="24"/>
+          <w:rtl/>
+        </w:rPr>
+        <w:t>کلاینت</w:t>
+      </w:r>
+      <w:r>
+        <w:rPr>
+          <w:rFonts w:ascii="Calibri" w:eastAsia="Times New Roman" w:hAnsi="Calibri" w:cs="B Nazanin"/>
+          <w:color w:val="000000"/>
+          <w:sz w:val="24"/>
+          <w:szCs w:val="24"/>
+          <w:rtl/>
+        </w:rPr>
+        <w:t xml:space="preserve"> </w:t>
       </w:r>
       <w:proofErr w:type="spellStart"/>
       <w:r>
@@ -397,1152 +1409,170 @@
           <w:sz w:val="24"/>
           <w:szCs w:val="24"/>
         </w:rPr>
-        <w:t>gps</w:t>
+        <w:t>gpsd</w:t>
       </w:r>
       <w:proofErr w:type="spellEnd"/>
+      <w:r>
+        <w:rPr>
+          <w:rFonts w:ascii="Calibri" w:eastAsia="Times New Roman" w:hAnsi="Calibri" w:cs="B Nazanin"/>
+          <w:color w:val="000000"/>
+          <w:sz w:val="24"/>
+          <w:szCs w:val="24"/>
+          <w:rtl/>
+        </w:rPr>
+        <w:t xml:space="preserve"> را نصب کنیم. سپس برای دریافت موقعیت فعلی ابتدا می‌بایست با دستورات زیر سرویس را متوقف کنیم.</w:t>
+      </w:r>
     </w:p>
     <w:p>
       <w:pPr>
-        <w:numPr>
-          <w:ilvl w:val="0"/>
-          <w:numId w:val="11"/>
-        </w:numPr>
-        <w:tabs>
-          <w:tab w:val="clear" w:pos="720"/>
-          <w:tab w:val="num" w:pos="1080"/>
-        </w:tabs>
         <w:bidi/>
         <w:spacing w:after="0" w:line="240" w:lineRule="auto"/>
         <w:ind w:left="1080"/>
         <w:jc w:val="both"/>
-        <w:textAlignment w:val="baseline"/>
-        <w:rPr>
-          <w:rFonts w:ascii="Calibri" w:eastAsia="Times New Roman" w:hAnsi="Calibri" w:cs="B Nazanin"/>
-          <w:color w:val="000000"/>
-          <w:sz w:val="28"/>
-          <w:szCs w:val="28"/>
-          <w:rtl/>
-        </w:rPr>
-      </w:pPr>
-      <w:r>
-        <w:rPr>
-          <w:rFonts w:ascii="Calibri" w:eastAsia="Times New Roman" w:hAnsi="Calibri" w:cs="B Nazanin"/>
-          <w:color w:val="000000"/>
-          <w:sz w:val="24"/>
-          <w:szCs w:val="24"/>
-          <w:rtl/>
-        </w:rPr>
-        <w:t>پیاده‌سازی اپلیکیشن اولیه اندروید</w:t>
-      </w:r>
+        <w:rPr>
+          <w:rFonts w:ascii="Times New Roman" w:eastAsia="Times New Roman" w:hAnsi="Times New Roman" w:cs="B Nazanin"/>
+          <w:rtl/>
+        </w:rPr>
+      </w:pPr>
+      <w:proofErr w:type="spellStart"/>
+      <w:proofErr w:type="gramStart"/>
+      <w:r>
+        <w:rPr>
+          <w:rFonts w:ascii="Calibri" w:eastAsia="Times New Roman" w:hAnsi="Calibri" w:cs="B Nazanin"/>
+          <w:color w:val="000000"/>
+          <w:sz w:val="24"/>
+          <w:szCs w:val="24"/>
+        </w:rPr>
+        <w:lastRenderedPageBreak/>
+        <w:t>sudo</w:t>
+      </w:r>
+      <w:proofErr w:type="spellEnd"/>
+      <w:proofErr w:type="gramEnd"/>
+      <w:r>
+        <w:rPr>
+          <w:rFonts w:ascii="Calibri" w:eastAsia="Times New Roman" w:hAnsi="Calibri" w:cs="B Nazanin"/>
+          <w:color w:val="000000"/>
+          <w:sz w:val="24"/>
+          <w:szCs w:val="24"/>
+        </w:rPr>
+        <w:t xml:space="preserve"> </w:t>
+      </w:r>
+      <w:proofErr w:type="spellStart"/>
+      <w:r>
+        <w:rPr>
+          <w:rFonts w:ascii="Calibri" w:eastAsia="Times New Roman" w:hAnsi="Calibri" w:cs="B Nazanin"/>
+          <w:color w:val="000000"/>
+          <w:sz w:val="24"/>
+          <w:szCs w:val="24"/>
+        </w:rPr>
+        <w:t>systemctl</w:t>
+      </w:r>
+      <w:proofErr w:type="spellEnd"/>
+      <w:r>
+        <w:rPr>
+          <w:rFonts w:ascii="Calibri" w:eastAsia="Times New Roman" w:hAnsi="Calibri" w:cs="B Nazanin"/>
+          <w:color w:val="000000"/>
+          <w:sz w:val="24"/>
+          <w:szCs w:val="24"/>
+        </w:rPr>
+        <w:t xml:space="preserve"> stop </w:t>
+      </w:r>
+      <w:proofErr w:type="spellStart"/>
+      <w:r>
+        <w:rPr>
+          <w:rFonts w:ascii="Calibri" w:eastAsia="Times New Roman" w:hAnsi="Calibri" w:cs="B Nazanin"/>
+          <w:color w:val="000000"/>
+          <w:sz w:val="24"/>
+          <w:szCs w:val="24"/>
+        </w:rPr>
+        <w:t>gpsd.socket</w:t>
+      </w:r>
+      <w:proofErr w:type="spellEnd"/>
     </w:p>
     <w:p>
       <w:pPr>
-        <w:spacing w:after="0" w:line="240" w:lineRule="auto"/>
-        <w:jc w:val="both"/>
-        <w:rPr>
-          <w:rFonts w:ascii="Times New Roman" w:eastAsia="Times New Roman" w:hAnsi="Times New Roman" w:cs="B Nazanin"/>
-          <w:sz w:val="24"/>
-          <w:szCs w:val="24"/>
-          <w:rtl/>
-        </w:rPr>
-      </w:pPr>
-    </w:p>
-    <w:p>
-      <w:pPr>
-        <w:bidi/>
-        <w:spacing w:after="0" w:line="240" w:lineRule="auto"/>
-        <w:jc w:val="both"/>
-        <w:rPr>
-          <w:rFonts w:ascii="Times New Roman" w:eastAsia="Times New Roman" w:hAnsi="Times New Roman" w:cs="B Nazanin"/>
-          <w:sz w:val="24"/>
-          <w:szCs w:val="24"/>
-        </w:rPr>
-      </w:pPr>
-      <w:r>
-        <w:rPr>
-          <w:rFonts w:ascii="Calibri" w:eastAsia="Times New Roman" w:hAnsi="Calibri" w:cs="B Nazanin"/>
-          <w:b/>
-          <w:bCs/>
-          <w:color w:val="000000"/>
-          <w:sz w:val="28"/>
-          <w:szCs w:val="28"/>
-          <w:rtl/>
-        </w:rPr>
-        <w:t>مورد اول:</w:t>
-      </w:r>
-    </w:p>
-    <w:p>
-      <w:pPr>
-        <w:bidi/>
-        <w:spacing w:after="0" w:line="240" w:lineRule="auto"/>
-        <w:ind w:left="720"/>
-        <w:jc w:val="both"/>
-        <w:rPr>
-          <w:rFonts w:ascii="Times New Roman" w:eastAsia="Times New Roman" w:hAnsi="Times New Roman" w:cs="B Nazanin"/>
-          <w:sz w:val="24"/>
-          <w:szCs w:val="24"/>
-          <w:rtl/>
-        </w:rPr>
-      </w:pPr>
-      <w:r>
-        <w:rPr>
-          <w:rFonts w:ascii="Calibri" w:eastAsia="Times New Roman" w:hAnsi="Calibri" w:cs="B Nazanin"/>
-          <w:color w:val="000000"/>
-          <w:sz w:val="24"/>
-          <w:szCs w:val="24"/>
-          <w:rtl/>
-        </w:rPr>
-        <w:t>در این مدت تیم ما یک وب‌سرور اولیه مبتنی بر فریم‌ورک جنگو طراحی کرد که وظیفه پاسخ‌گویی به درخواست‌های اپلیکیشن اندروید و همچنین پردازش اطلاعات دریافتی از سنسور‌ها را برعهده دارد.</w:t>
-      </w:r>
-    </w:p>
-    <w:p>
-      <w:pPr>
-        <w:bidi/>
-        <w:spacing w:after="0" w:line="240" w:lineRule="auto"/>
-        <w:ind w:left="720"/>
-        <w:jc w:val="both"/>
-        <w:rPr>
-          <w:rFonts w:ascii="Times New Roman" w:eastAsia="Times New Roman" w:hAnsi="Times New Roman" w:cs="B Nazanin"/>
-          <w:sz w:val="24"/>
-          <w:szCs w:val="24"/>
-          <w:rtl/>
-        </w:rPr>
-      </w:pPr>
-      <w:r>
-        <w:rPr>
-          <w:rFonts w:ascii="Calibri" w:eastAsia="Times New Roman" w:hAnsi="Calibri" w:cs="B Nazanin"/>
-          <w:color w:val="000000"/>
-          <w:sz w:val="24"/>
-          <w:szCs w:val="24"/>
-          <w:rtl/>
-        </w:rPr>
-        <w:t xml:space="preserve">ما در وب‌سرور قالب کلی نحوه طراحی </w:t>
-      </w:r>
-      <w:proofErr w:type="spellStart"/>
-      <w:r>
-        <w:rPr>
-          <w:rFonts w:ascii="Calibri" w:eastAsia="Times New Roman" w:hAnsi="Calibri" w:cs="B Nazanin"/>
-          <w:color w:val="000000"/>
-          <w:sz w:val="24"/>
-          <w:szCs w:val="24"/>
-        </w:rPr>
-        <w:t>api</w:t>
-      </w:r>
-      <w:proofErr w:type="spellEnd"/>
-      <w:r>
-        <w:rPr>
-          <w:rFonts w:ascii="Calibri" w:eastAsia="Times New Roman" w:hAnsi="Calibri" w:cs="B Nazanin"/>
-          <w:color w:val="000000"/>
-          <w:sz w:val="24"/>
-          <w:szCs w:val="24"/>
-        </w:rPr>
-        <w:t>‌</w:t>
-      </w:r>
-      <w:r>
-        <w:rPr>
-          <w:rFonts w:ascii="Calibri" w:eastAsia="Times New Roman" w:hAnsi="Calibri" w:cs="B Nazanin"/>
-          <w:color w:val="000000"/>
-          <w:sz w:val="24"/>
-          <w:szCs w:val="24"/>
-          <w:rtl/>
-        </w:rPr>
-        <w:t xml:space="preserve">ها را مشخص کردیم و هم اکنون صرفا باید </w:t>
-      </w:r>
-      <w:proofErr w:type="spellStart"/>
-      <w:r>
-        <w:rPr>
-          <w:rFonts w:ascii="Calibri" w:eastAsia="Times New Roman" w:hAnsi="Calibri" w:cs="B Nazanin"/>
-          <w:color w:val="000000"/>
-          <w:sz w:val="24"/>
-          <w:szCs w:val="24"/>
-        </w:rPr>
-        <w:t>api</w:t>
-      </w:r>
-      <w:proofErr w:type="spellEnd"/>
-      <w:r>
-        <w:rPr>
-          <w:rFonts w:ascii="Calibri" w:eastAsia="Times New Roman" w:hAnsi="Calibri" w:cs="B Nazanin"/>
-          <w:color w:val="000000"/>
-          <w:sz w:val="24"/>
-          <w:szCs w:val="24"/>
-        </w:rPr>
-        <w:t>‌</w:t>
-      </w:r>
-      <w:r>
-        <w:rPr>
-          <w:rFonts w:ascii="Calibri" w:eastAsia="Times New Roman" w:hAnsi="Calibri" w:cs="B Nazanin"/>
-          <w:color w:val="000000"/>
-          <w:sz w:val="24"/>
-          <w:szCs w:val="24"/>
-          <w:rtl/>
-        </w:rPr>
-        <w:t>ها را به وب‌سرور اضافه کنیم.</w:t>
-      </w:r>
-    </w:p>
-    <w:p>
-      <w:pPr>
-        <w:bidi/>
-        <w:spacing w:after="0" w:line="240" w:lineRule="auto"/>
-        <w:ind w:left="720"/>
-        <w:jc w:val="both"/>
-        <w:rPr>
-          <w:rFonts w:ascii="Times New Roman" w:eastAsia="Times New Roman" w:hAnsi="Times New Roman" w:cs="B Nazanin"/>
-          <w:sz w:val="24"/>
-          <w:szCs w:val="24"/>
-          <w:rtl/>
-        </w:rPr>
-      </w:pPr>
-      <w:r>
-        <w:rPr>
-          <w:rFonts w:ascii="Calibri" w:eastAsia="Times New Roman" w:hAnsi="Calibri" w:cs="B Nazanin"/>
-          <w:color w:val="000000"/>
-          <w:sz w:val="24"/>
-          <w:szCs w:val="24"/>
-          <w:rtl/>
-        </w:rPr>
-        <w:t xml:space="preserve">قالب کلی پردازش اطلاعات سنسور‌ها هم مشخص شد. برای این کار در وب‌سرور جنگو، علاوه بر ترد اصلی که سرور بر روی آن بالا است، یک ترد دیگر هم ساختیم که وظیفه این را دارد به طور موازی در بازه‌های زمانی </w:t>
-      </w:r>
-      <w:r>
-        <w:rPr>
-          <w:rFonts w:ascii="Calibri" w:eastAsia="Times New Roman" w:hAnsi="Calibri" w:cs="B Nazanin"/>
-          <w:color w:val="000000"/>
-          <w:sz w:val="24"/>
-          <w:szCs w:val="24"/>
-          <w:rtl/>
-          <w:lang w:bidi="fa-IR"/>
-        </w:rPr>
-        <w:t>۱</w:t>
-      </w:r>
-      <w:r>
-        <w:rPr>
-          <w:rFonts w:ascii="Calibri" w:eastAsia="Times New Roman" w:hAnsi="Calibri" w:cs="B Nazanin"/>
-          <w:color w:val="000000"/>
-          <w:sz w:val="24"/>
-          <w:szCs w:val="24"/>
-          <w:rtl/>
-        </w:rPr>
-        <w:t xml:space="preserve"> ثانیه‌ای اطلاعات سنسور‌ها یعنی از عکس از دوربین و مکان از </w:t>
-      </w:r>
-      <w:proofErr w:type="spellStart"/>
-      <w:r>
-        <w:rPr>
-          <w:rFonts w:ascii="Calibri" w:eastAsia="Times New Roman" w:hAnsi="Calibri" w:cs="B Nazanin"/>
-          <w:color w:val="000000"/>
-          <w:sz w:val="24"/>
-          <w:szCs w:val="24"/>
-        </w:rPr>
-        <w:t>gps</w:t>
-      </w:r>
-      <w:proofErr w:type="spellEnd"/>
-      <w:r>
-        <w:rPr>
-          <w:rFonts w:ascii="Calibri" w:eastAsia="Times New Roman" w:hAnsi="Calibri" w:cs="B Nazanin"/>
-          <w:color w:val="000000"/>
-          <w:sz w:val="24"/>
-          <w:szCs w:val="24"/>
-          <w:rtl/>
-        </w:rPr>
-        <w:t xml:space="preserve"> را دریافت کرده و پردازش کند و نتیجه آن را در آرایه‌ای ذخیره نماید. این آرایه اطلاعات اطلاعات پردازش شده مانند سرعت خودرو و </w:t>
-      </w:r>
-      <w:r>
-        <w:rPr>
-          <w:rFonts w:ascii="Times New Roman" w:eastAsia="Times New Roman" w:hAnsi="Times New Roman" w:cs="Times New Roman" w:hint="cs"/>
-          <w:color w:val="000000"/>
-          <w:sz w:val="24"/>
-          <w:szCs w:val="24"/>
-          <w:rtl/>
-        </w:rPr>
-        <w:t>…</w:t>
-      </w:r>
-      <w:r>
-        <w:rPr>
-          <w:rFonts w:ascii="Calibri" w:eastAsia="Times New Roman" w:hAnsi="Calibri" w:cs="B Nazanin"/>
-          <w:color w:val="000000"/>
-          <w:sz w:val="24"/>
-          <w:szCs w:val="24"/>
-          <w:rtl/>
-        </w:rPr>
-        <w:t xml:space="preserve"> </w:t>
-      </w:r>
-      <w:r>
-        <w:rPr>
-          <w:rFonts w:ascii="Calibri" w:eastAsia="Times New Roman" w:hAnsi="Calibri" w:cs="B Nazanin" w:hint="cs"/>
-          <w:color w:val="000000"/>
-          <w:sz w:val="24"/>
-          <w:szCs w:val="24"/>
-          <w:rtl/>
-        </w:rPr>
-        <w:t>را</w:t>
-      </w:r>
-      <w:r>
-        <w:rPr>
-          <w:rFonts w:ascii="Calibri" w:eastAsia="Times New Roman" w:hAnsi="Calibri" w:cs="B Nazanin"/>
-          <w:color w:val="000000"/>
-          <w:sz w:val="24"/>
-          <w:szCs w:val="24"/>
-          <w:rtl/>
-        </w:rPr>
-        <w:t xml:space="preserve"> </w:t>
-      </w:r>
-      <w:r>
-        <w:rPr>
-          <w:rFonts w:ascii="Calibri" w:eastAsia="Times New Roman" w:hAnsi="Calibri" w:cs="B Nazanin" w:hint="cs"/>
-          <w:color w:val="000000"/>
-          <w:sz w:val="24"/>
-          <w:szCs w:val="24"/>
-          <w:rtl/>
-        </w:rPr>
-        <w:t>در</w:t>
-      </w:r>
-      <w:r>
-        <w:rPr>
-          <w:rFonts w:ascii="Calibri" w:eastAsia="Times New Roman" w:hAnsi="Calibri" w:cs="B Nazanin"/>
-          <w:color w:val="000000"/>
-          <w:sz w:val="24"/>
-          <w:szCs w:val="24"/>
-          <w:rtl/>
-        </w:rPr>
-        <w:t xml:space="preserve"> </w:t>
-      </w:r>
-      <w:r>
-        <w:rPr>
-          <w:rFonts w:ascii="Calibri" w:eastAsia="Times New Roman" w:hAnsi="Calibri" w:cs="B Nazanin" w:hint="cs"/>
-          <w:color w:val="000000"/>
-          <w:sz w:val="24"/>
-          <w:szCs w:val="24"/>
-          <w:rtl/>
-        </w:rPr>
-        <w:t>زمان‌های</w:t>
-      </w:r>
-      <w:r>
-        <w:rPr>
-          <w:rFonts w:ascii="Calibri" w:eastAsia="Times New Roman" w:hAnsi="Calibri" w:cs="B Nazanin"/>
-          <w:color w:val="000000"/>
-          <w:sz w:val="24"/>
-          <w:szCs w:val="24"/>
-          <w:rtl/>
-        </w:rPr>
-        <w:t xml:space="preserve"> </w:t>
-      </w:r>
-      <w:r>
-        <w:rPr>
-          <w:rFonts w:ascii="Calibri" w:eastAsia="Times New Roman" w:hAnsi="Calibri" w:cs="B Nazanin" w:hint="cs"/>
-          <w:color w:val="000000"/>
-          <w:sz w:val="24"/>
-          <w:szCs w:val="24"/>
-          <w:rtl/>
-        </w:rPr>
-        <w:t>مختلف</w:t>
-      </w:r>
-      <w:r>
-        <w:rPr>
-          <w:rFonts w:ascii="Calibri" w:eastAsia="Times New Roman" w:hAnsi="Calibri" w:cs="B Nazanin"/>
-          <w:color w:val="000000"/>
-          <w:sz w:val="24"/>
-          <w:szCs w:val="24"/>
-          <w:rtl/>
-        </w:rPr>
-        <w:t xml:space="preserve"> </w:t>
-      </w:r>
-      <w:r>
-        <w:rPr>
-          <w:rFonts w:ascii="Calibri" w:eastAsia="Times New Roman" w:hAnsi="Calibri" w:cs="B Nazanin" w:hint="cs"/>
-          <w:color w:val="000000"/>
-          <w:sz w:val="24"/>
-          <w:szCs w:val="24"/>
-          <w:rtl/>
-        </w:rPr>
-        <w:t>در</w:t>
-      </w:r>
-      <w:r>
-        <w:rPr>
-          <w:rFonts w:ascii="Calibri" w:eastAsia="Times New Roman" w:hAnsi="Calibri" w:cs="B Nazanin"/>
-          <w:color w:val="000000"/>
-          <w:sz w:val="24"/>
-          <w:szCs w:val="24"/>
-          <w:rtl/>
-        </w:rPr>
-        <w:t xml:space="preserve"> </w:t>
-      </w:r>
-      <w:r>
-        <w:rPr>
-          <w:rFonts w:ascii="Calibri" w:eastAsia="Times New Roman" w:hAnsi="Calibri" w:cs="B Nazanin" w:hint="cs"/>
-          <w:color w:val="000000"/>
-          <w:sz w:val="24"/>
-          <w:szCs w:val="24"/>
-          <w:rtl/>
-        </w:rPr>
-        <w:t>خود</w:t>
-      </w:r>
-      <w:r>
-        <w:rPr>
-          <w:rFonts w:ascii="Calibri" w:eastAsia="Times New Roman" w:hAnsi="Calibri" w:cs="B Nazanin"/>
-          <w:color w:val="000000"/>
-          <w:sz w:val="24"/>
-          <w:szCs w:val="24"/>
-          <w:rtl/>
-        </w:rPr>
-        <w:t xml:space="preserve"> </w:t>
-      </w:r>
-      <w:r>
-        <w:rPr>
-          <w:rFonts w:ascii="Calibri" w:eastAsia="Times New Roman" w:hAnsi="Calibri" w:cs="B Nazanin" w:hint="cs"/>
-          <w:color w:val="000000"/>
-          <w:sz w:val="24"/>
-          <w:szCs w:val="24"/>
-          <w:rtl/>
-        </w:rPr>
-        <w:t>دارد</w:t>
-      </w:r>
-      <w:r>
-        <w:rPr>
-          <w:rFonts w:ascii="Calibri" w:eastAsia="Times New Roman" w:hAnsi="Calibri" w:cs="B Nazanin"/>
-          <w:color w:val="000000"/>
-          <w:sz w:val="24"/>
-          <w:szCs w:val="24"/>
-          <w:rtl/>
-        </w:rPr>
-        <w:t>. در ادامه وقتی اپلیکیشن به وب‌سرور درخواست بدهد، این اطلاعات در اختیار آن قرار می‌گیرد.</w:t>
-      </w:r>
-    </w:p>
-    <w:p>
-      <w:pPr>
-        <w:spacing w:after="0" w:line="240" w:lineRule="auto"/>
-        <w:jc w:val="both"/>
-        <w:rPr>
-          <w:rFonts w:ascii="Times New Roman" w:eastAsia="Times New Roman" w:hAnsi="Times New Roman" w:cs="B Nazanin"/>
-          <w:sz w:val="24"/>
-          <w:szCs w:val="24"/>
-          <w:rtl/>
-        </w:rPr>
-      </w:pPr>
-    </w:p>
-    <w:p>
-      <w:pPr>
-        <w:bidi/>
-        <w:spacing w:after="0" w:line="240" w:lineRule="auto"/>
-        <w:jc w:val="both"/>
-        <w:rPr>
-          <w:rFonts w:ascii="Times New Roman" w:eastAsia="Times New Roman" w:hAnsi="Times New Roman" w:cs="B Nazanin"/>
-          <w:sz w:val="24"/>
-          <w:szCs w:val="24"/>
-        </w:rPr>
-      </w:pPr>
-      <w:r>
-        <w:rPr>
-          <w:rFonts w:ascii="Calibri" w:eastAsia="Times New Roman" w:hAnsi="Calibri" w:cs="B Nazanin"/>
-          <w:b/>
-          <w:bCs/>
-          <w:color w:val="000000"/>
-          <w:sz w:val="28"/>
-          <w:szCs w:val="28"/>
-          <w:rtl/>
-        </w:rPr>
-        <w:t>مورد دوم:</w:t>
-      </w:r>
-    </w:p>
-    <w:p>
-      <w:pPr>
-        <w:bidi/>
-        <w:spacing w:after="0" w:line="240" w:lineRule="auto"/>
-        <w:ind w:left="720"/>
-        <w:jc w:val="both"/>
-        <w:rPr>
-          <w:rFonts w:ascii="Times New Roman" w:eastAsia="Times New Roman" w:hAnsi="Times New Roman" w:cs="B Nazanin"/>
-          <w:rtl/>
-        </w:rPr>
-      </w:pPr>
-      <w:r>
-        <w:rPr>
-          <w:rFonts w:ascii="Calibri" w:eastAsia="Times New Roman" w:hAnsi="Calibri" w:cs="B Nazanin"/>
-          <w:color w:val="000000"/>
-          <w:sz w:val="24"/>
-          <w:szCs w:val="24"/>
-          <w:rtl/>
-        </w:rPr>
-        <w:t xml:space="preserve">داده‌گیری از ماژول </w:t>
-      </w:r>
-      <w:r>
-        <w:rPr>
-          <w:rFonts w:ascii="Calibri" w:eastAsia="Times New Roman" w:hAnsi="Calibri" w:cs="B Nazanin"/>
-          <w:color w:val="000000"/>
-          <w:sz w:val="24"/>
-          <w:szCs w:val="24"/>
-        </w:rPr>
-        <w:t>GPS</w:t>
-      </w:r>
-    </w:p>
-    <w:p>
-      <w:pPr>
-        <w:bidi/>
-        <w:spacing w:after="0" w:line="240" w:lineRule="auto"/>
-        <w:ind w:left="720"/>
-        <w:jc w:val="both"/>
-        <w:rPr>
-          <w:rFonts w:ascii="Times New Roman" w:eastAsia="Times New Roman" w:hAnsi="Times New Roman" w:cs="B Nazanin"/>
-          <w:rtl/>
-        </w:rPr>
-      </w:pPr>
-      <w:r>
-        <w:rPr>
-          <w:rFonts w:ascii="Calibri" w:eastAsia="Times New Roman" w:hAnsi="Calibri" w:cs="B Nazanin"/>
-          <w:color w:val="000000"/>
-          <w:sz w:val="24"/>
-          <w:szCs w:val="24"/>
-          <w:rtl/>
-        </w:rPr>
-        <w:t xml:space="preserve">این بخش به </w:t>
-      </w:r>
-      <w:r>
-        <w:rPr>
-          <w:rFonts w:ascii="Calibri" w:eastAsia="Times New Roman" w:hAnsi="Calibri" w:cs="B Nazanin"/>
-          <w:color w:val="000000"/>
-          <w:sz w:val="24"/>
-          <w:szCs w:val="24"/>
-          <w:rtl/>
-          <w:lang w:bidi="fa-IR"/>
-        </w:rPr>
-        <w:t>۳</w:t>
-      </w:r>
-      <w:r>
-        <w:rPr>
-          <w:rFonts w:ascii="Calibri" w:eastAsia="Times New Roman" w:hAnsi="Calibri" w:cs="B Nazanin"/>
-          <w:color w:val="000000"/>
-          <w:sz w:val="24"/>
-          <w:szCs w:val="24"/>
-          <w:rtl/>
-        </w:rPr>
-        <w:t xml:space="preserve"> مرحله تقسیم می‌شود</w:t>
-      </w:r>
-    </w:p>
-    <w:p>
-      <w:pPr>
-        <w:numPr>
-          <w:ilvl w:val="0"/>
-          <w:numId w:val="12"/>
-        </w:numPr>
-        <w:tabs>
-          <w:tab w:val="clear" w:pos="720"/>
-          <w:tab w:val="num" w:pos="1080"/>
-        </w:tabs>
         <w:bidi/>
         <w:spacing w:after="0" w:line="240" w:lineRule="auto"/>
         <w:ind w:left="1080"/>
         <w:jc w:val="both"/>
-        <w:textAlignment w:val="baseline"/>
-        <w:rPr>
-          <w:rFonts w:ascii="Calibri" w:eastAsia="Times New Roman" w:hAnsi="Calibri" w:cs="B Nazanin"/>
-          <w:color w:val="000000"/>
-          <w:sz w:val="24"/>
-          <w:szCs w:val="24"/>
-          <w:rtl/>
-        </w:rPr>
-      </w:pPr>
-      <w:r>
-        <w:rPr>
-          <w:rFonts w:ascii="Calibri" w:eastAsia="Times New Roman" w:hAnsi="Calibri" w:cs="B Nazanin"/>
-          <w:color w:val="000000"/>
-          <w:sz w:val="24"/>
-          <w:szCs w:val="24"/>
-          <w:rtl/>
-        </w:rPr>
-        <w:t xml:space="preserve">اتصال ماژول. با توجه به عدم در دسترس بودن خروجی </w:t>
-      </w:r>
-      <w:r>
-        <w:rPr>
-          <w:rFonts w:ascii="Calibri" w:eastAsia="Times New Roman" w:hAnsi="Calibri" w:cs="B Nazanin"/>
-          <w:color w:val="000000"/>
-          <w:sz w:val="24"/>
-          <w:szCs w:val="24"/>
-        </w:rPr>
-        <w:t>USB (</w:t>
-      </w:r>
-      <w:r>
-        <w:rPr>
-          <w:rFonts w:ascii="Calibri" w:eastAsia="Times New Roman" w:hAnsi="Calibri" w:cs="B Nazanin"/>
-          <w:color w:val="000000"/>
-          <w:sz w:val="24"/>
-          <w:szCs w:val="24"/>
-          <w:rtl/>
-        </w:rPr>
-        <w:t xml:space="preserve">برخلاف مدل </w:t>
-      </w:r>
+        <w:rPr>
+          <w:rFonts w:ascii="Times New Roman" w:eastAsia="Times New Roman" w:hAnsi="Times New Roman" w:cs="B Nazanin"/>
+        </w:rPr>
+      </w:pPr>
       <w:proofErr w:type="spellStart"/>
-      <w:r>
-        <w:rPr>
-          <w:rFonts w:ascii="Calibri" w:eastAsia="Times New Roman" w:hAnsi="Calibri" w:cs="B Nazanin"/>
-          <w:color w:val="000000"/>
-          <w:sz w:val="24"/>
-          <w:szCs w:val="24"/>
-        </w:rPr>
-        <w:t>AdaFruit</w:t>
+      <w:proofErr w:type="gramStart"/>
+      <w:r>
+        <w:rPr>
+          <w:rFonts w:ascii="Calibri" w:eastAsia="Times New Roman" w:hAnsi="Calibri" w:cs="B Nazanin"/>
+          <w:color w:val="000000"/>
+          <w:sz w:val="24"/>
+          <w:szCs w:val="24"/>
+        </w:rPr>
+        <w:t>sudo</w:t>
       </w:r>
       <w:proofErr w:type="spellEnd"/>
-      <w:r>
-        <w:rPr>
-          <w:rFonts w:ascii="Calibri" w:eastAsia="Times New Roman" w:hAnsi="Calibri" w:cs="B Nazanin"/>
-          <w:color w:val="000000"/>
-          <w:sz w:val="24"/>
-          <w:szCs w:val="24"/>
-        </w:rPr>
-        <w:t xml:space="preserve">) </w:t>
-      </w:r>
-      <w:r>
-        <w:rPr>
-          <w:rFonts w:ascii="Calibri" w:eastAsia="Times New Roman" w:hAnsi="Calibri" w:cs="B Nazanin"/>
-          <w:color w:val="000000"/>
-          <w:sz w:val="24"/>
-          <w:szCs w:val="24"/>
-          <w:rtl/>
-        </w:rPr>
-        <w:t xml:space="preserve">در نتیجه اتصالات به این ماژول لحیم شده‌اند. با توجه به دستورالعمل‌های به دست آمده </w:t>
-      </w:r>
-      <w:r>
-        <w:rPr>
-          <w:rFonts w:ascii="Calibri" w:eastAsia="Times New Roman" w:hAnsi="Calibri" w:cs="B Nazanin"/>
-          <w:color w:val="000000"/>
-          <w:sz w:val="24"/>
-          <w:szCs w:val="24"/>
-        </w:rPr>
-        <w:t>GPIO14,15</w:t>
-      </w:r>
-      <w:r>
-        <w:rPr>
-          <w:rFonts w:ascii="Calibri" w:eastAsia="Times New Roman" w:hAnsi="Calibri" w:cs="B Nazanin"/>
-          <w:color w:val="000000"/>
-          <w:sz w:val="24"/>
-          <w:szCs w:val="24"/>
-          <w:rtl/>
-        </w:rPr>
-        <w:t xml:space="preserve"> برای اتصال به </w:t>
-      </w:r>
-      <w:r>
-        <w:rPr>
-          <w:rFonts w:ascii="Calibri" w:eastAsia="Times New Roman" w:hAnsi="Calibri" w:cs="B Nazanin"/>
-          <w:color w:val="000000"/>
-          <w:sz w:val="24"/>
-          <w:szCs w:val="24"/>
-        </w:rPr>
-        <w:t>TX, RX</w:t>
-      </w:r>
-      <w:r>
-        <w:rPr>
-          <w:rFonts w:ascii="Calibri" w:eastAsia="Times New Roman" w:hAnsi="Calibri" w:cs="B Nazanin"/>
-          <w:color w:val="000000"/>
-          <w:sz w:val="24"/>
-          <w:szCs w:val="24"/>
-          <w:rtl/>
-        </w:rPr>
-        <w:t xml:space="preserve"> ماژول </w:t>
-      </w:r>
-      <w:r>
-        <w:rPr>
-          <w:rFonts w:ascii="Calibri" w:eastAsia="Times New Roman" w:hAnsi="Calibri" w:cs="B Nazanin"/>
-          <w:color w:val="000000"/>
-          <w:sz w:val="24"/>
-          <w:szCs w:val="24"/>
-        </w:rPr>
-        <w:t>GPS</w:t>
-      </w:r>
-      <w:r>
-        <w:rPr>
-          <w:rFonts w:ascii="Calibri" w:eastAsia="Times New Roman" w:hAnsi="Calibri" w:cs="B Nazanin"/>
-          <w:color w:val="000000"/>
-          <w:sz w:val="24"/>
-          <w:szCs w:val="24"/>
-          <w:rtl/>
-        </w:rPr>
-        <w:t xml:space="preserve"> هستند. سپس در بخش تنظیمات </w:t>
-      </w:r>
-      <w:r>
-        <w:rPr>
-          <w:rFonts w:ascii="Calibri" w:eastAsia="Times New Roman" w:hAnsi="Calibri" w:cs="B Nazanin"/>
-          <w:color w:val="000000"/>
-          <w:sz w:val="24"/>
-          <w:szCs w:val="24"/>
-        </w:rPr>
-        <w:t>Raspberry</w:t>
-      </w:r>
-      <w:r>
-        <w:rPr>
-          <w:rFonts w:ascii="Calibri" w:eastAsia="Times New Roman" w:hAnsi="Calibri" w:cs="B Nazanin"/>
-          <w:color w:val="000000"/>
-          <w:sz w:val="24"/>
-          <w:szCs w:val="24"/>
-          <w:rtl/>
-        </w:rPr>
-        <w:t xml:space="preserve"> واسط </w:t>
-      </w:r>
-      <w:r>
-        <w:rPr>
-          <w:rFonts w:ascii="Calibri" w:eastAsia="Times New Roman" w:hAnsi="Calibri" w:cs="B Nazanin"/>
-          <w:color w:val="000000"/>
-          <w:sz w:val="24"/>
-          <w:szCs w:val="24"/>
-        </w:rPr>
-        <w:t>Serial</w:t>
-      </w:r>
-      <w:r>
-        <w:rPr>
-          <w:rFonts w:ascii="Calibri" w:eastAsia="Times New Roman" w:hAnsi="Calibri" w:cs="B Nazanin"/>
-          <w:color w:val="000000"/>
-          <w:sz w:val="24"/>
-          <w:szCs w:val="24"/>
-          <w:rtl/>
-        </w:rPr>
-        <w:t xml:space="preserve"> را فعال می‌کنیم و سپس با دستور </w:t>
-      </w:r>
-      <w:r>
-        <w:rPr>
-          <w:rFonts w:ascii="Calibri" w:eastAsia="Times New Roman" w:hAnsi="Calibri" w:cs="B Nazanin"/>
-          <w:color w:val="000000"/>
-          <w:sz w:val="24"/>
-          <w:szCs w:val="24"/>
-        </w:rPr>
-        <w:t>cat /dev/serial0</w:t>
-      </w:r>
-      <w:r>
-        <w:rPr>
-          <w:rFonts w:ascii="Calibri" w:eastAsia="Times New Roman" w:hAnsi="Calibri" w:cs="B Nazanin"/>
-          <w:color w:val="000000"/>
-          <w:sz w:val="24"/>
-          <w:szCs w:val="24"/>
-          <w:rtl/>
-        </w:rPr>
-        <w:t xml:space="preserve"> بررسی می‌کنیم که آیا اساسا اتصالی وجود دارد یا خیر.</w:t>
-      </w:r>
+      <w:proofErr w:type="gramEnd"/>
+      <w:r>
+        <w:rPr>
+          <w:rFonts w:ascii="Calibri" w:eastAsia="Times New Roman" w:hAnsi="Calibri" w:cs="B Nazanin"/>
+          <w:color w:val="000000"/>
+          <w:sz w:val="24"/>
+          <w:szCs w:val="24"/>
+        </w:rPr>
+        <w:t xml:space="preserve"> </w:t>
+      </w:r>
+      <w:proofErr w:type="spellStart"/>
+      <w:r>
+        <w:rPr>
+          <w:rFonts w:ascii="Calibri" w:eastAsia="Times New Roman" w:hAnsi="Calibri" w:cs="B Nazanin"/>
+          <w:color w:val="000000"/>
+          <w:sz w:val="24"/>
+          <w:szCs w:val="24"/>
+        </w:rPr>
+        <w:t>systemctl</w:t>
+      </w:r>
+      <w:proofErr w:type="spellEnd"/>
+      <w:r>
+        <w:rPr>
+          <w:rFonts w:ascii="Calibri" w:eastAsia="Times New Roman" w:hAnsi="Calibri" w:cs="B Nazanin"/>
+          <w:color w:val="000000"/>
+          <w:sz w:val="24"/>
+          <w:szCs w:val="24"/>
+        </w:rPr>
+        <w:t xml:space="preserve"> disable </w:t>
+      </w:r>
+      <w:proofErr w:type="spellStart"/>
+      <w:r>
+        <w:rPr>
+          <w:rFonts w:ascii="Calibri" w:eastAsia="Times New Roman" w:hAnsi="Calibri" w:cs="B Nazanin"/>
+          <w:color w:val="000000"/>
+          <w:sz w:val="24"/>
+          <w:szCs w:val="24"/>
+        </w:rPr>
+        <w:t>gpsd.socket</w:t>
+      </w:r>
+      <w:proofErr w:type="spellEnd"/>
     </w:p>
     <w:p>
       <w:pPr>
-        <w:numPr>
-          <w:ilvl w:val="0"/>
-          <w:numId w:val="12"/>
-        </w:numPr>
-        <w:tabs>
-          <w:tab w:val="clear" w:pos="720"/>
-          <w:tab w:val="num" w:pos="1080"/>
-        </w:tabs>
         <w:bidi/>
         <w:spacing w:after="0" w:line="240" w:lineRule="auto"/>
         <w:ind w:left="1080"/>
         <w:jc w:val="both"/>
-        <w:textAlignment w:val="baseline"/>
-        <w:rPr>
-          <w:rFonts w:ascii="Calibri" w:eastAsia="Times New Roman" w:hAnsi="Calibri" w:cs="B Nazanin"/>
-          <w:color w:val="000000"/>
-          <w:sz w:val="24"/>
-          <w:szCs w:val="24"/>
-          <w:rtl/>
-        </w:rPr>
-      </w:pPr>
-      <w:r>
-        <w:rPr>
-          <w:rFonts w:ascii="Calibri" w:eastAsia="Times New Roman" w:hAnsi="Calibri" w:cs="B Nazanin"/>
-          <w:color w:val="000000"/>
-          <w:sz w:val="24"/>
-          <w:szCs w:val="24"/>
-          <w:rtl/>
-        </w:rPr>
-        <w:lastRenderedPageBreak/>
-        <w:t xml:space="preserve">مانیتورینگ </w:t>
-      </w:r>
-      <w:r>
-        <w:rPr>
-          <w:rFonts w:ascii="Calibri" w:eastAsia="Times New Roman" w:hAnsi="Calibri" w:cs="B Nazanin"/>
-          <w:color w:val="000000"/>
-          <w:sz w:val="24"/>
-          <w:szCs w:val="24"/>
-        </w:rPr>
-        <w:t>GPS.</w:t>
-      </w:r>
-      <w:r>
-        <w:rPr>
-          <w:rFonts w:ascii="Cambria" w:eastAsia="Times New Roman" w:hAnsi="Cambria" w:cs="Cambria" w:hint="cs"/>
-          <w:color w:val="000000"/>
-          <w:sz w:val="24"/>
-          <w:szCs w:val="24"/>
-          <w:rtl/>
-        </w:rPr>
-        <w:t> </w:t>
-      </w:r>
-      <w:r>
-        <w:rPr>
-          <w:rFonts w:ascii="Calibri" w:eastAsia="Times New Roman" w:hAnsi="Calibri" w:cs="B Nazanin"/>
-          <w:color w:val="000000"/>
-          <w:sz w:val="24"/>
-          <w:szCs w:val="24"/>
-          <w:rtl/>
-        </w:rPr>
-        <w:t xml:space="preserve"> </w:t>
-      </w:r>
-      <w:r>
-        <w:rPr>
-          <w:rFonts w:ascii="Calibri" w:eastAsia="Times New Roman" w:hAnsi="Calibri" w:cs="B Nazanin" w:hint="cs"/>
-          <w:color w:val="000000"/>
-          <w:sz w:val="24"/>
-          <w:szCs w:val="24"/>
-          <w:rtl/>
-        </w:rPr>
-        <w:t>برای</w:t>
-      </w:r>
-      <w:r>
-        <w:rPr>
-          <w:rFonts w:ascii="Calibri" w:eastAsia="Times New Roman" w:hAnsi="Calibri" w:cs="B Nazanin"/>
-          <w:color w:val="000000"/>
-          <w:sz w:val="24"/>
-          <w:szCs w:val="24"/>
-          <w:rtl/>
-        </w:rPr>
-        <w:t xml:space="preserve"> </w:t>
-      </w:r>
-      <w:r>
-        <w:rPr>
-          <w:rFonts w:ascii="Calibri" w:eastAsia="Times New Roman" w:hAnsi="Calibri" w:cs="B Nazanin" w:hint="cs"/>
-          <w:color w:val="000000"/>
-          <w:sz w:val="24"/>
-          <w:szCs w:val="24"/>
-          <w:rtl/>
-        </w:rPr>
-        <w:t>انجام</w:t>
-      </w:r>
-      <w:r>
-        <w:rPr>
-          <w:rFonts w:ascii="Calibri" w:eastAsia="Times New Roman" w:hAnsi="Calibri" w:cs="B Nazanin"/>
-          <w:color w:val="000000"/>
-          <w:sz w:val="24"/>
-          <w:szCs w:val="24"/>
-          <w:rtl/>
-        </w:rPr>
-        <w:t xml:space="preserve"> </w:t>
-      </w:r>
-      <w:r>
-        <w:rPr>
-          <w:rFonts w:ascii="Calibri" w:eastAsia="Times New Roman" w:hAnsi="Calibri" w:cs="B Nazanin" w:hint="cs"/>
-          <w:color w:val="000000"/>
-          <w:sz w:val="24"/>
-          <w:szCs w:val="24"/>
-          <w:rtl/>
-        </w:rPr>
-        <w:t>این</w:t>
-      </w:r>
-      <w:r>
-        <w:rPr>
-          <w:rFonts w:ascii="Calibri" w:eastAsia="Times New Roman" w:hAnsi="Calibri" w:cs="B Nazanin"/>
-          <w:color w:val="000000"/>
-          <w:sz w:val="24"/>
-          <w:szCs w:val="24"/>
-          <w:rtl/>
-        </w:rPr>
-        <w:t xml:space="preserve"> </w:t>
-      </w:r>
-      <w:r>
-        <w:rPr>
-          <w:rFonts w:ascii="Calibri" w:eastAsia="Times New Roman" w:hAnsi="Calibri" w:cs="B Nazanin" w:hint="cs"/>
-          <w:color w:val="000000"/>
-          <w:sz w:val="24"/>
-          <w:szCs w:val="24"/>
-          <w:rtl/>
-        </w:rPr>
-        <w:t>بخش</w:t>
-      </w:r>
-      <w:r>
-        <w:rPr>
-          <w:rFonts w:ascii="Calibri" w:eastAsia="Times New Roman" w:hAnsi="Calibri" w:cs="B Nazanin"/>
-          <w:color w:val="000000"/>
-          <w:sz w:val="24"/>
-          <w:szCs w:val="24"/>
-          <w:rtl/>
-        </w:rPr>
-        <w:t xml:space="preserve"> </w:t>
-      </w:r>
-      <w:r>
-        <w:rPr>
-          <w:rFonts w:ascii="Calibri" w:eastAsia="Times New Roman" w:hAnsi="Calibri" w:cs="B Nazanin" w:hint="cs"/>
-          <w:color w:val="000000"/>
-          <w:sz w:val="24"/>
-          <w:szCs w:val="24"/>
-          <w:rtl/>
-        </w:rPr>
-        <w:t>ابتدا</w:t>
-      </w:r>
-      <w:r>
-        <w:rPr>
-          <w:rFonts w:ascii="Calibri" w:eastAsia="Times New Roman" w:hAnsi="Calibri" w:cs="B Nazanin"/>
-          <w:color w:val="000000"/>
-          <w:sz w:val="24"/>
-          <w:szCs w:val="24"/>
-          <w:rtl/>
-        </w:rPr>
-        <w:t xml:space="preserve"> </w:t>
-      </w:r>
-      <w:r>
-        <w:rPr>
-          <w:rFonts w:ascii="Calibri" w:eastAsia="Times New Roman" w:hAnsi="Calibri" w:cs="B Nazanin" w:hint="cs"/>
-          <w:color w:val="000000"/>
-          <w:sz w:val="24"/>
-          <w:szCs w:val="24"/>
-          <w:rtl/>
-        </w:rPr>
-        <w:t>لازم</w:t>
-      </w:r>
-      <w:r>
-        <w:rPr>
-          <w:rFonts w:ascii="Calibri" w:eastAsia="Times New Roman" w:hAnsi="Calibri" w:cs="B Nazanin"/>
-          <w:color w:val="000000"/>
-          <w:sz w:val="24"/>
-          <w:szCs w:val="24"/>
-          <w:rtl/>
-        </w:rPr>
-        <w:t xml:space="preserve"> </w:t>
-      </w:r>
-      <w:r>
-        <w:rPr>
-          <w:rFonts w:ascii="Calibri" w:eastAsia="Times New Roman" w:hAnsi="Calibri" w:cs="B Nazanin" w:hint="cs"/>
-          <w:color w:val="000000"/>
-          <w:sz w:val="24"/>
-          <w:szCs w:val="24"/>
-          <w:rtl/>
-        </w:rPr>
-        <w:t>است</w:t>
-      </w:r>
-      <w:r>
-        <w:rPr>
-          <w:rFonts w:ascii="Calibri" w:eastAsia="Times New Roman" w:hAnsi="Calibri" w:cs="B Nazanin"/>
-          <w:color w:val="000000"/>
-          <w:sz w:val="24"/>
-          <w:szCs w:val="24"/>
-          <w:rtl/>
-        </w:rPr>
-        <w:t xml:space="preserve"> </w:t>
-      </w:r>
-      <w:r>
-        <w:rPr>
-          <w:rFonts w:ascii="Calibri" w:eastAsia="Times New Roman" w:hAnsi="Calibri" w:cs="B Nazanin" w:hint="cs"/>
-          <w:color w:val="000000"/>
-          <w:sz w:val="24"/>
-          <w:szCs w:val="24"/>
-          <w:rtl/>
-        </w:rPr>
-        <w:t>تا</w:t>
-      </w:r>
-      <w:r>
-        <w:rPr>
-          <w:rFonts w:ascii="Calibri" w:eastAsia="Times New Roman" w:hAnsi="Calibri" w:cs="B Nazanin"/>
-          <w:color w:val="000000"/>
-          <w:sz w:val="24"/>
-          <w:szCs w:val="24"/>
-          <w:rtl/>
-        </w:rPr>
-        <w:t xml:space="preserve"> </w:t>
-      </w:r>
-      <w:r>
-        <w:rPr>
-          <w:rFonts w:ascii="Calibri" w:eastAsia="Times New Roman" w:hAnsi="Calibri" w:cs="B Nazanin" w:hint="cs"/>
-          <w:color w:val="000000"/>
-          <w:sz w:val="24"/>
-          <w:szCs w:val="24"/>
-          <w:rtl/>
-        </w:rPr>
-        <w:t>ماژول</w:t>
-      </w:r>
-      <w:r>
-        <w:rPr>
-          <w:rFonts w:ascii="Calibri" w:eastAsia="Times New Roman" w:hAnsi="Calibri" w:cs="B Nazanin"/>
-          <w:color w:val="000000"/>
-          <w:sz w:val="24"/>
-          <w:szCs w:val="24"/>
-          <w:rtl/>
-        </w:rPr>
-        <w:t xml:space="preserve"> </w:t>
-      </w:r>
-      <w:r>
-        <w:rPr>
-          <w:rFonts w:ascii="Calibri" w:eastAsia="Times New Roman" w:hAnsi="Calibri" w:cs="B Nazanin" w:hint="cs"/>
-          <w:color w:val="000000"/>
-          <w:sz w:val="24"/>
-          <w:szCs w:val="24"/>
-          <w:rtl/>
-        </w:rPr>
-        <w:t>و</w:t>
-      </w:r>
-      <w:r>
-        <w:rPr>
-          <w:rFonts w:ascii="Calibri" w:eastAsia="Times New Roman" w:hAnsi="Calibri" w:cs="B Nazanin"/>
-          <w:color w:val="000000"/>
-          <w:sz w:val="24"/>
-          <w:szCs w:val="24"/>
-          <w:rtl/>
-        </w:rPr>
-        <w:t xml:space="preserve"> </w:t>
-      </w:r>
-      <w:r>
-        <w:rPr>
-          <w:rFonts w:ascii="Calibri" w:eastAsia="Times New Roman" w:hAnsi="Calibri" w:cs="B Nazanin" w:hint="cs"/>
-          <w:color w:val="000000"/>
-          <w:sz w:val="24"/>
-          <w:szCs w:val="24"/>
-          <w:rtl/>
-        </w:rPr>
-        <w:t>کلاینت</w:t>
-      </w:r>
-      <w:r>
-        <w:rPr>
-          <w:rFonts w:ascii="Calibri" w:eastAsia="Times New Roman" w:hAnsi="Calibri" w:cs="B Nazanin"/>
-          <w:color w:val="000000"/>
-          <w:sz w:val="24"/>
-          <w:szCs w:val="24"/>
-          <w:rtl/>
-        </w:rPr>
-        <w:t xml:space="preserve"> </w:t>
-      </w:r>
-      <w:proofErr w:type="spellStart"/>
-      <w:r>
-        <w:rPr>
-          <w:rFonts w:ascii="Calibri" w:eastAsia="Times New Roman" w:hAnsi="Calibri" w:cs="B Nazanin"/>
-          <w:color w:val="000000"/>
-          <w:sz w:val="24"/>
-          <w:szCs w:val="24"/>
-        </w:rPr>
-        <w:t>gpsd</w:t>
-      </w:r>
-      <w:proofErr w:type="spellEnd"/>
-      <w:r>
-        <w:rPr>
-          <w:rFonts w:ascii="Calibri" w:eastAsia="Times New Roman" w:hAnsi="Calibri" w:cs="B Nazanin"/>
-          <w:color w:val="000000"/>
-          <w:sz w:val="24"/>
-          <w:szCs w:val="24"/>
-          <w:rtl/>
-        </w:rPr>
-        <w:t xml:space="preserve"> را نصب کنیم. سپس برای دریافت موقعیت فعلی ابتدا می‌بایست با دستورات زیر سرویس را متوقف کنیم.</w:t>
-      </w:r>
-    </w:p>
-    <w:p>
-      <w:pPr>
-        <w:spacing w:after="0" w:line="240" w:lineRule="auto"/>
-        <w:ind w:left="1080"/>
-        <w:jc w:val="both"/>
         <w:rPr>
           <w:rFonts w:ascii="Times New Roman" w:eastAsia="Times New Roman" w:hAnsi="Times New Roman" w:cs="B Nazanin"/>
-          <w:rtl/>
-        </w:rPr>
-      </w:pPr>
-      <w:proofErr w:type="spellStart"/>
-      <w:r>
-        <w:rPr>
-          <w:rFonts w:ascii="Calibri" w:eastAsia="Times New Roman" w:hAnsi="Calibri" w:cs="B Nazanin"/>
-          <w:color w:val="000000"/>
-          <w:sz w:val="24"/>
-          <w:szCs w:val="24"/>
-        </w:rPr>
-        <w:t>sudo</w:t>
-      </w:r>
-      <w:proofErr w:type="spellEnd"/>
-      <w:r>
-        <w:rPr>
-          <w:rFonts w:ascii="Calibri" w:eastAsia="Times New Roman" w:hAnsi="Calibri" w:cs="B Nazanin"/>
-          <w:color w:val="000000"/>
-          <w:sz w:val="24"/>
-          <w:szCs w:val="24"/>
-        </w:rPr>
-        <w:t xml:space="preserve"> </w:t>
-      </w:r>
-      <w:proofErr w:type="spellStart"/>
-      <w:r>
-        <w:rPr>
-          <w:rFonts w:ascii="Calibri" w:eastAsia="Times New Roman" w:hAnsi="Calibri" w:cs="B Nazanin"/>
-          <w:color w:val="000000"/>
-          <w:sz w:val="24"/>
-          <w:szCs w:val="24"/>
-        </w:rPr>
-        <w:t>systemctl</w:t>
-      </w:r>
-      <w:proofErr w:type="spellEnd"/>
-      <w:r>
-        <w:rPr>
-          <w:rFonts w:ascii="Calibri" w:eastAsia="Times New Roman" w:hAnsi="Calibri" w:cs="B Nazanin"/>
-          <w:color w:val="000000"/>
-          <w:sz w:val="24"/>
-          <w:szCs w:val="24"/>
-        </w:rPr>
-        <w:t xml:space="preserve"> stop </w:t>
-      </w:r>
-      <w:proofErr w:type="spellStart"/>
-      <w:proofErr w:type="gramStart"/>
-      <w:r>
-        <w:rPr>
-          <w:rFonts w:ascii="Calibri" w:eastAsia="Times New Roman" w:hAnsi="Calibri" w:cs="B Nazanin"/>
-          <w:color w:val="000000"/>
-          <w:sz w:val="24"/>
-          <w:szCs w:val="24"/>
-        </w:rPr>
-        <w:t>gpsd.socket</w:t>
-      </w:r>
-      <w:proofErr w:type="spellEnd"/>
-      <w:proofErr w:type="gramEnd"/>
-    </w:p>
-    <w:p>
-      <w:pPr>
-        <w:spacing w:after="0" w:line="240" w:lineRule="auto"/>
-        <w:ind w:left="1080"/>
-        <w:jc w:val="both"/>
-        <w:rPr>
-          <w:rFonts w:ascii="Times New Roman" w:eastAsia="Times New Roman" w:hAnsi="Times New Roman" w:cs="B Nazanin"/>
-        </w:rPr>
-      </w:pPr>
-      <w:proofErr w:type="spellStart"/>
-      <w:r>
-        <w:rPr>
-          <w:rFonts w:ascii="Calibri" w:eastAsia="Times New Roman" w:hAnsi="Calibri" w:cs="B Nazanin"/>
-          <w:color w:val="000000"/>
-          <w:sz w:val="24"/>
-          <w:szCs w:val="24"/>
-        </w:rPr>
-        <w:t>sudo</w:t>
-      </w:r>
-      <w:proofErr w:type="spellEnd"/>
-      <w:r>
-        <w:rPr>
-          <w:rFonts w:ascii="Calibri" w:eastAsia="Times New Roman" w:hAnsi="Calibri" w:cs="B Nazanin"/>
-          <w:color w:val="000000"/>
-          <w:sz w:val="24"/>
-          <w:szCs w:val="24"/>
-        </w:rPr>
-        <w:t xml:space="preserve"> </w:t>
-      </w:r>
-      <w:proofErr w:type="spellStart"/>
-      <w:r>
-        <w:rPr>
-          <w:rFonts w:ascii="Calibri" w:eastAsia="Times New Roman" w:hAnsi="Calibri" w:cs="B Nazanin"/>
-          <w:color w:val="000000"/>
-          <w:sz w:val="24"/>
-          <w:szCs w:val="24"/>
-        </w:rPr>
-        <w:t>systemctl</w:t>
-      </w:r>
-      <w:proofErr w:type="spellEnd"/>
-      <w:r>
-        <w:rPr>
-          <w:rFonts w:ascii="Calibri" w:eastAsia="Times New Roman" w:hAnsi="Calibri" w:cs="B Nazanin"/>
-          <w:color w:val="000000"/>
-          <w:sz w:val="24"/>
-          <w:szCs w:val="24"/>
-        </w:rPr>
-        <w:t xml:space="preserve"> disable </w:t>
-      </w:r>
-      <w:proofErr w:type="spellStart"/>
-      <w:proofErr w:type="gramStart"/>
-      <w:r>
-        <w:rPr>
-          <w:rFonts w:ascii="Calibri" w:eastAsia="Times New Roman" w:hAnsi="Calibri" w:cs="B Nazanin"/>
-          <w:color w:val="000000"/>
-          <w:sz w:val="24"/>
-          <w:szCs w:val="24"/>
-        </w:rPr>
-        <w:t>gpsd.socket</w:t>
-      </w:r>
-      <w:proofErr w:type="spellEnd"/>
-      <w:proofErr w:type="gramEnd"/>
+        </w:rPr>
+      </w:pPr>
+      <w:r>
+        <w:rPr>
+          <w:rFonts w:ascii="Calibri" w:eastAsia="Times New Roman" w:hAnsi="Calibri" w:cs="B Nazanin"/>
+          <w:color w:val="000000"/>
+          <w:sz w:val="24"/>
+          <w:szCs w:val="24"/>
+          <w:rtl/>
+        </w:rPr>
+        <w:t>سپس سرویس را مجددا بالا می‌آوریم</w:t>
+      </w:r>
     </w:p>
     <w:p>
       <w:pPr>
@@ -1552,26 +1582,6 @@
         <w:jc w:val="both"/>
         <w:rPr>
           <w:rFonts w:ascii="Times New Roman" w:eastAsia="Times New Roman" w:hAnsi="Times New Roman" w:cs="B Nazanin"/>
-        </w:rPr>
-      </w:pPr>
-      <w:r>
-        <w:rPr>
-          <w:rFonts w:ascii="Calibri" w:eastAsia="Times New Roman" w:hAnsi="Calibri" w:cs="B Nazanin"/>
-          <w:color w:val="000000"/>
-          <w:sz w:val="24"/>
-          <w:szCs w:val="24"/>
-          <w:rtl/>
-        </w:rPr>
-        <w:t>سپس سرویس را مجددا بالا می‌آوریم</w:t>
-      </w:r>
-    </w:p>
-    <w:p>
-      <w:pPr>
-        <w:spacing w:after="0" w:line="240" w:lineRule="auto"/>
-        <w:ind w:left="1080"/>
-        <w:jc w:val="both"/>
-        <w:rPr>
-          <w:rFonts w:ascii="Times New Roman" w:eastAsia="Times New Roman" w:hAnsi="Times New Roman" w:cs="B Nazanin"/>
           <w:rtl/>
         </w:rPr>
       </w:pPr>
@@ -1613,7 +1623,27 @@
           <w:sz w:val="24"/>
           <w:szCs w:val="24"/>
         </w:rPr>
-        <w:t xml:space="preserve"> /dev/serial0 -F /</w:t>
+        <w:t xml:space="preserve"> /</w:t>
+      </w:r>
+      <w:proofErr w:type="spellStart"/>
+      <w:r>
+        <w:rPr>
+          <w:rFonts w:ascii="Calibri" w:eastAsia="Times New Roman" w:hAnsi="Calibri" w:cs="B Nazanin"/>
+          <w:color w:val="000000"/>
+          <w:sz w:val="24"/>
+          <w:szCs w:val="24"/>
+        </w:rPr>
+        <w:t>dev</w:t>
+      </w:r>
+      <w:proofErr w:type="spellEnd"/>
+      <w:r>
+        <w:rPr>
+          <w:rFonts w:ascii="Calibri" w:eastAsia="Times New Roman" w:hAnsi="Calibri" w:cs="B Nazanin"/>
+          <w:color w:val="000000"/>
+          <w:sz w:val="24"/>
+          <w:szCs w:val="24"/>
+        </w:rPr>
+        <w:t>/serial0 -F /</w:t>
       </w:r>
       <w:proofErr w:type="spellStart"/>
       <w:r>
@@ -1861,7 +1891,7 @@
       </w:r>
       <w:r>
         <w:rPr>
-          <w:rFonts w:ascii="Cambria" w:eastAsia="Times New Roman" w:hAnsi="Cambria" w:cs="Cambria" w:hint="cs"/>
+          <w:rFonts w:ascii="Calibri" w:eastAsia="Times New Roman" w:hAnsi="Calibri" w:cs="Calibri" w:hint="cs"/>
           <w:color w:val="000000"/>
           <w:sz w:val="24"/>
           <w:szCs w:val="24"/>
@@ -2014,6 +2044,7 @@
     </w:p>
     <w:p>
       <w:pPr>
+        <w:bidi/>
         <w:rPr>
           <w:rFonts w:ascii="Calibri" w:eastAsia="Times New Roman" w:hAnsi="Calibri" w:cs="B Nazanin"/>
           <w:color w:val="000000"/>
@@ -2044,8 +2075,6 @@
           <w:rtl/>
         </w:rPr>
       </w:pPr>
-      <w:bookmarkStart w:id="0" w:name="_GoBack"/>
-      <w:bookmarkEnd w:id="0"/>
       <w:r>
         <w:rPr>
           <w:rFonts w:ascii="Calibri" w:eastAsia="Times New Roman" w:hAnsi="Calibri" w:cs="B Nazanin"/>
@@ -2243,6 +2272,7 @@
     </w:p>
     <w:p>
       <w:pPr>
+        <w:bidi/>
         <w:spacing w:after="0" w:line="240" w:lineRule="auto"/>
         <w:jc w:val="both"/>
         <w:rPr>
@@ -2282,7 +2312,7 @@
         <w:ind w:firstLine="720"/>
         <w:jc w:val="both"/>
         <w:rPr>
-          <w:rFonts w:ascii="Calibri" w:eastAsia="Times New Roman" w:hAnsi="Calibri" w:cs="B Nazanin" w:hint="cs"/>
+          <w:rFonts w:ascii="Calibri" w:eastAsia="Times New Roman" w:hAnsi="Calibri" w:cs="B Nazanin"/>
           <w:color w:val="000000"/>
           <w:sz w:val="24"/>
           <w:szCs w:val="24"/>
@@ -2428,7 +2458,7 @@
         <w:ind w:left="720"/>
         <w:jc w:val="both"/>
         <w:rPr>
-          <w:rFonts w:ascii="Calibri" w:eastAsia="Times New Roman" w:hAnsi="Calibri" w:cs="B Nazanin" w:hint="cs"/>
+          <w:rFonts w:ascii="Calibri" w:eastAsia="Times New Roman" w:hAnsi="Calibri" w:cs="B Nazanin"/>
           <w:color w:val="000000"/>
           <w:sz w:val="24"/>
           <w:szCs w:val="24"/>
@@ -2505,7 +2535,7 @@
         <w:ind w:left="1440"/>
         <w:jc w:val="both"/>
         <w:rPr>
-          <w:rFonts w:ascii="Calibri" w:eastAsia="Times New Roman" w:hAnsi="Calibri" w:cs="B Nazanin" w:hint="cs"/>
+          <w:rFonts w:ascii="Calibri" w:eastAsia="Times New Roman" w:hAnsi="Calibri" w:cs="B Nazanin"/>
           <w:color w:val="000000"/>
           <w:sz w:val="24"/>
           <w:szCs w:val="24"/>
@@ -2695,7 +2725,7 @@
         <w:ind w:left="1440"/>
         <w:jc w:val="both"/>
         <w:rPr>
-          <w:rFonts w:ascii="Calibri" w:eastAsia="Times New Roman" w:hAnsi="Calibri" w:cs="B Nazanin" w:hint="cs"/>
+          <w:rFonts w:ascii="Calibri" w:eastAsia="Times New Roman" w:hAnsi="Calibri" w:cs="B Nazanin"/>
           <w:color w:val="000000"/>
           <w:sz w:val="24"/>
           <w:szCs w:val="24"/>
@@ -2763,7 +2793,7 @@
         <w:spacing w:after="0" w:line="240" w:lineRule="auto"/>
         <w:jc w:val="both"/>
         <w:rPr>
-          <w:rFonts w:ascii="Calibri" w:eastAsia="Times New Roman" w:hAnsi="Calibri" w:cs="B Nazanin" w:hint="cs"/>
+          <w:rFonts w:ascii="Calibri" w:eastAsia="Times New Roman" w:hAnsi="Calibri" w:cs="B Nazanin"/>
           <w:b/>
           <w:bCs/>
           <w:color w:val="000000"/>
@@ -2805,7 +2835,7 @@
         <w:ind w:left="1440"/>
         <w:jc w:val="both"/>
         <w:rPr>
-          <w:rFonts w:ascii="Calibri" w:eastAsia="Times New Roman" w:hAnsi="Calibri" w:cs="B Nazanin" w:hint="cs"/>
+          <w:rFonts w:ascii="Calibri" w:eastAsia="Times New Roman" w:hAnsi="Calibri" w:cs="B Nazanin"/>
           <w:color w:val="000000"/>
           <w:sz w:val="24"/>
           <w:szCs w:val="24"/>
@@ -2844,27 +2874,7 @@
             <w:szCs w:val="24"/>
             <w:lang w:bidi="fa-IR"/>
           </w:rPr>
-          <w:t>https://ww</w:t>
-        </w:r>
-        <w:r>
-          <w:rPr>
-            <w:rStyle w:val="Hyperlink"/>
-            <w:rFonts w:ascii="Calibri" w:eastAsia="Times New Roman" w:hAnsi="Calibri" w:cs="B Nazanin"/>
-            <w:sz w:val="24"/>
-            <w:szCs w:val="24"/>
-            <w:lang w:bidi="fa-IR"/>
-          </w:rPr>
-          <w:t>w</w:t>
-        </w:r>
-        <w:r>
-          <w:rPr>
-            <w:rStyle w:val="Hyperlink"/>
-            <w:rFonts w:ascii="Calibri" w:eastAsia="Times New Roman" w:hAnsi="Calibri" w:cs="B Nazanin"/>
-            <w:sz w:val="24"/>
-            <w:szCs w:val="24"/>
-            <w:lang w:bidi="fa-IR"/>
-          </w:rPr>
-          <w:t>.pythonanywhere.com/</w:t>
+          <w:t>https://www.pythonanywhere.com/</w:t>
         </w:r>
       </w:hyperlink>
       <w:r>
@@ -2949,7 +2959,7 @@
         <w:ind w:left="1440"/>
         <w:jc w:val="both"/>
         <w:rPr>
-          <w:rFonts w:ascii="Times New Roman" w:eastAsia="Times New Roman" w:hAnsi="Times New Roman" w:cs="B Nazanin" w:hint="cs"/>
+          <w:rFonts w:ascii="Times New Roman" w:eastAsia="Times New Roman" w:hAnsi="Times New Roman" w:cs="B Nazanin"/>
           <w:sz w:val="24"/>
           <w:szCs w:val="24"/>
           <w:rtl/>
@@ -2975,7 +2985,7 @@
 </file>
 
 <file path=word/endnotes.xml><?xml version="1.0" encoding="utf-8"?>
-<w:endnotes xmlns:wpc="http://schemas.microsoft.com/office/word/2010/wordprocessingCanvas" xmlns:cx="http://schemas.microsoft.com/office/drawing/2014/chartex" xmlns:mc="http://schemas.openxmlformats.org/markup-compatibility/2006" xmlns:o="urn:schemas-microsoft-com:office:office" xmlns:r="http://schemas.openxmlformats.org/officeDocument/2006/relationships" xmlns:m="http://schemas.openxmlformats.org/officeDocument/2006/math" xmlns:v="urn:schemas-microsoft-com:vml" xmlns:wp14="http://schemas.microsoft.com/office/word/2010/wordprocessingDrawing" xmlns:wp="http://schemas.openxmlformats.org/drawingml/2006/wordprocessingDrawing" xmlns:w10="urn:schemas-microsoft-com:office:word" xmlns:w="http://schemas.openxmlformats.org/wordprocessingml/2006/main" xmlns:w14="http://schemas.microsoft.com/office/word/2010/wordml" xmlns:w15="http://schemas.microsoft.com/office/word/2012/wordml" xmlns:w16se="http://schemas.microsoft.com/office/word/2015/wordml/symex" xmlns:wpg="http://schemas.microsoft.com/office/word/2010/wordprocessingGroup" xmlns:wpi="http://schemas.microsoft.com/office/word/2010/wordprocessingInk" xmlns:wne="http://schemas.microsoft.com/office/word/2006/wordml" xmlns:wps="http://schemas.microsoft.com/office/word/2010/wordprocessingShape" mc:Ignorable="w14 w15 w16se wp14">
+<w:endnotes xmlns:wpc="http://schemas.microsoft.com/office/word/2010/wordprocessingCanvas" xmlns:mc="http://schemas.openxmlformats.org/markup-compatibility/2006" xmlns:o="urn:schemas-microsoft-com:office:office" xmlns:r="http://schemas.openxmlformats.org/officeDocument/2006/relationships" xmlns:m="http://schemas.openxmlformats.org/officeDocument/2006/math" xmlns:v="urn:schemas-microsoft-com:vml" xmlns:wp14="http://schemas.microsoft.com/office/word/2010/wordprocessingDrawing" xmlns:wp="http://schemas.openxmlformats.org/drawingml/2006/wordprocessingDrawing" xmlns:w10="urn:schemas-microsoft-com:office:word" xmlns:w="http://schemas.openxmlformats.org/wordprocessingml/2006/main" xmlns:w14="http://schemas.microsoft.com/office/word/2010/wordml" xmlns:w15="http://schemas.microsoft.com/office/word/2012/wordml" xmlns:wpg="http://schemas.microsoft.com/office/word/2010/wordprocessingGroup" xmlns:wpi="http://schemas.microsoft.com/office/word/2010/wordprocessingInk" xmlns:wne="http://schemas.microsoft.com/office/word/2006/wordml" xmlns:wps="http://schemas.microsoft.com/office/word/2010/wordprocessingShape" mc:Ignorable="w14 w15 wp14">
   <w:endnote w:type="separator" w:id="-1">
     <w:p>
       <w:pPr>
@@ -3000,7 +3010,7 @@
 </file>
 
 <file path=word/footer1.xml><?xml version="1.0" encoding="utf-8"?>
-<w:ftr xmlns:wpc="http://schemas.microsoft.com/office/word/2010/wordprocessingCanvas" xmlns:cx="http://schemas.microsoft.com/office/drawing/2014/chartex" xmlns:mc="http://schemas.openxmlformats.org/markup-compatibility/2006" xmlns:o="urn:schemas-microsoft-com:office:office" xmlns:r="http://schemas.openxmlformats.org/officeDocument/2006/relationships" xmlns:m="http://schemas.openxmlformats.org/officeDocument/2006/math" xmlns:v="urn:schemas-microsoft-com:vml" xmlns:wp14="http://schemas.microsoft.com/office/word/2010/wordprocessingDrawing" xmlns:wp="http://schemas.openxmlformats.org/drawingml/2006/wordprocessingDrawing" xmlns:w10="urn:schemas-microsoft-com:office:word" xmlns:w="http://schemas.openxmlformats.org/wordprocessingml/2006/main" xmlns:w14="http://schemas.microsoft.com/office/word/2010/wordml" xmlns:w15="http://schemas.microsoft.com/office/word/2012/wordml" xmlns:w16se="http://schemas.microsoft.com/office/word/2015/wordml/symex" xmlns:wpg="http://schemas.microsoft.com/office/word/2010/wordprocessingGroup" xmlns:wpi="http://schemas.microsoft.com/office/word/2010/wordprocessingInk" xmlns:wne="http://schemas.microsoft.com/office/word/2006/wordml" xmlns:wps="http://schemas.microsoft.com/office/word/2010/wordprocessingShape" mc:Ignorable="w14 w15 w16se wp14">
+<w:ftr xmlns:wpc="http://schemas.microsoft.com/office/word/2010/wordprocessingCanvas" xmlns:mc="http://schemas.openxmlformats.org/markup-compatibility/2006" xmlns:o="urn:schemas-microsoft-com:office:office" xmlns:r="http://schemas.openxmlformats.org/officeDocument/2006/relationships" xmlns:m="http://schemas.openxmlformats.org/officeDocument/2006/math" xmlns:v="urn:schemas-microsoft-com:vml" xmlns:wp14="http://schemas.microsoft.com/office/word/2010/wordprocessingDrawing" xmlns:wp="http://schemas.openxmlformats.org/drawingml/2006/wordprocessingDrawing" xmlns:w10="urn:schemas-microsoft-com:office:word" xmlns:w="http://schemas.openxmlformats.org/wordprocessingml/2006/main" xmlns:w14="http://schemas.microsoft.com/office/word/2010/wordml" xmlns:w15="http://schemas.microsoft.com/office/word/2012/wordml" xmlns:wpg="http://schemas.microsoft.com/office/word/2010/wordprocessingGroup" xmlns:wpi="http://schemas.microsoft.com/office/word/2010/wordprocessingInk" xmlns:wne="http://schemas.microsoft.com/office/word/2006/wordml" xmlns:wps="http://schemas.microsoft.com/office/word/2010/wordprocessingShape" mc:Ignorable="w14 w15 wp14">
   <w:sdt>
     <w:sdtPr>
       <w:id w:val="-1219513819"/>
@@ -3053,7 +3063,7 @@
 </file>
 
 <file path=word/footnotes.xml><?xml version="1.0" encoding="utf-8"?>
-<w:footnotes xmlns:wpc="http://schemas.microsoft.com/office/word/2010/wordprocessingCanvas" xmlns:cx="http://schemas.microsoft.com/office/drawing/2014/chartex" xmlns:mc="http://schemas.openxmlformats.org/markup-compatibility/2006" xmlns:o="urn:schemas-microsoft-com:office:office" xmlns:r="http://schemas.openxmlformats.org/officeDocument/2006/relationships" xmlns:m="http://schemas.openxmlformats.org/officeDocument/2006/math" xmlns:v="urn:schemas-microsoft-com:vml" xmlns:wp14="http://schemas.microsoft.com/office/word/2010/wordprocessingDrawing" xmlns:wp="http://schemas.openxmlformats.org/drawingml/2006/wordprocessingDrawing" xmlns:w10="urn:schemas-microsoft-com:office:word" xmlns:w="http://schemas.openxmlformats.org/wordprocessingml/2006/main" xmlns:w14="http://schemas.microsoft.com/office/word/2010/wordml" xmlns:w15="http://schemas.microsoft.com/office/word/2012/wordml" xmlns:w16se="http://schemas.microsoft.com/office/word/2015/wordml/symex" xmlns:wpg="http://schemas.microsoft.com/office/word/2010/wordprocessingGroup" xmlns:wpi="http://schemas.microsoft.com/office/word/2010/wordprocessingInk" xmlns:wne="http://schemas.microsoft.com/office/word/2006/wordml" xmlns:wps="http://schemas.microsoft.com/office/word/2010/wordprocessingShape" mc:Ignorable="w14 w15 w16se wp14">
+<w:footnotes xmlns:wpc="http://schemas.microsoft.com/office/word/2010/wordprocessingCanvas" xmlns:mc="http://schemas.openxmlformats.org/markup-compatibility/2006" xmlns:o="urn:schemas-microsoft-com:office:office" xmlns:r="http://schemas.openxmlformats.org/officeDocument/2006/relationships" xmlns:m="http://schemas.openxmlformats.org/officeDocument/2006/math" xmlns:v="urn:schemas-microsoft-com:vml" xmlns:wp14="http://schemas.microsoft.com/office/word/2010/wordprocessingDrawing" xmlns:wp="http://schemas.openxmlformats.org/drawingml/2006/wordprocessingDrawing" xmlns:w10="urn:schemas-microsoft-com:office:word" xmlns:w="http://schemas.openxmlformats.org/wordprocessingml/2006/main" xmlns:w14="http://schemas.microsoft.com/office/word/2010/wordml" xmlns:w15="http://schemas.microsoft.com/office/word/2012/wordml" xmlns:wpg="http://schemas.microsoft.com/office/word/2010/wordprocessingGroup" xmlns:wpi="http://schemas.microsoft.com/office/word/2010/wordprocessingInk" xmlns:wne="http://schemas.microsoft.com/office/word/2006/wordml" xmlns:wps="http://schemas.microsoft.com/office/word/2010/wordprocessingShape" mc:Ignorable="w14 w15 wp14">
   <w:footnote w:type="separator" w:id="-1">
     <w:p>
       <w:pPr>
@@ -3078,8 +3088,8 @@
 </file>
 
 <file path=word/numbering.xml><?xml version="1.0" encoding="utf-8"?>
-<w:numbering xmlns:wpc="http://schemas.microsoft.com/office/word/2010/wordprocessingCanvas" xmlns:cx="http://schemas.microsoft.com/office/drawing/2014/chartex" xmlns:mc="http://schemas.openxmlformats.org/markup-compatibility/2006" xmlns:o="urn:schemas-microsoft-com:office:office" xmlns:r="http://schemas.openxmlformats.org/officeDocument/2006/relationships" xmlns:m="http://schemas.openxmlformats.org/officeDocument/2006/math" xmlns:v="urn:schemas-microsoft-com:vml" xmlns:wp14="http://schemas.microsoft.com/office/word/2010/wordprocessingDrawing" xmlns:wp="http://schemas.openxmlformats.org/drawingml/2006/wordprocessingDrawing" xmlns:w10="urn:schemas-microsoft-com:office:word" xmlns:w="http://schemas.openxmlformats.org/wordprocessingml/2006/main" xmlns:w14="http://schemas.microsoft.com/office/word/2010/wordml" xmlns:w15="http://schemas.microsoft.com/office/word/2012/wordml" xmlns:w16se="http://schemas.microsoft.com/office/word/2015/wordml/symex" xmlns:wpg="http://schemas.microsoft.com/office/word/2010/wordprocessingGroup" xmlns:wpi="http://schemas.microsoft.com/office/word/2010/wordprocessingInk" xmlns:wne="http://schemas.microsoft.com/office/word/2006/wordml" xmlns:wps="http://schemas.microsoft.com/office/word/2010/wordprocessingShape" mc:Ignorable="w14 w15 w16se wp14">
-  <w:abstractNum w:abstractNumId="0" w15:restartNumberingAfterBreak="0">
+<w:numbering xmlns:wpc="http://schemas.microsoft.com/office/word/2010/wordprocessingCanvas" xmlns:mc="http://schemas.openxmlformats.org/markup-compatibility/2006" xmlns:o="urn:schemas-microsoft-com:office:office" xmlns:r="http://schemas.openxmlformats.org/officeDocument/2006/relationships" xmlns:m="http://schemas.openxmlformats.org/officeDocument/2006/math" xmlns:v="urn:schemas-microsoft-com:vml" xmlns:wp14="http://schemas.microsoft.com/office/word/2010/wordprocessingDrawing" xmlns:wp="http://schemas.openxmlformats.org/drawingml/2006/wordprocessingDrawing" xmlns:w10="urn:schemas-microsoft-com:office:word" xmlns:w="http://schemas.openxmlformats.org/wordprocessingml/2006/main" xmlns:w14="http://schemas.microsoft.com/office/word/2010/wordml" xmlns:w15="http://schemas.microsoft.com/office/word/2012/wordml" xmlns:wpg="http://schemas.microsoft.com/office/word/2010/wordprocessingGroup" xmlns:wpi="http://schemas.microsoft.com/office/word/2010/wordprocessingInk" xmlns:wne="http://schemas.microsoft.com/office/word/2006/wordml" xmlns:wps="http://schemas.microsoft.com/office/word/2010/wordprocessingShape" mc:Ignorable="w14 w15 wp14">
+  <w:abstractNum w:abstractNumId="0">
     <w:nsid w:val="045F554C"/>
     <w:multiLevelType w:val="hybridMultilevel"/>
     <w:tmpl w:val="FFC01A38"/>
@@ -3165,7 +3175,93 @@
       </w:pPr>
     </w:lvl>
   </w:abstractNum>
-  <w:abstractNum w:abstractNumId="1" w15:restartNumberingAfterBreak="0">
+  <w:abstractNum w:abstractNumId="1">
+    <w:nsid w:val="057807CE"/>
+    <w:multiLevelType w:val="hybridMultilevel"/>
+    <w:tmpl w:val="353E0F88"/>
+    <w:lvl w:ilvl="0" w:tplc="0409000F">
+      <w:start w:val="1"/>
+      <w:numFmt w:val="decimal"/>
+      <w:lvlText w:val="%1."/>
+      <w:lvlJc w:val="left"/>
+      <w:pPr>
+        <w:ind w:left="1500" w:hanging="360"/>
+      </w:pPr>
+    </w:lvl>
+    <w:lvl w:ilvl="1" w:tplc="04090019" w:tentative="1">
+      <w:start w:val="1"/>
+      <w:numFmt w:val="lowerLetter"/>
+      <w:lvlText w:val="%2."/>
+      <w:lvlJc w:val="left"/>
+      <w:pPr>
+        <w:ind w:left="2220" w:hanging="360"/>
+      </w:pPr>
+    </w:lvl>
+    <w:lvl w:ilvl="2" w:tplc="0409001B" w:tentative="1">
+      <w:start w:val="1"/>
+      <w:numFmt w:val="lowerRoman"/>
+      <w:lvlText w:val="%3."/>
+      <w:lvlJc w:val="right"/>
+      <w:pPr>
+        <w:ind w:left="2940" w:hanging="180"/>
+      </w:pPr>
+    </w:lvl>
+    <w:lvl w:ilvl="3" w:tplc="0409000F" w:tentative="1">
+      <w:start w:val="1"/>
+      <w:numFmt w:val="decimal"/>
+      <w:lvlText w:val="%4."/>
+      <w:lvlJc w:val="left"/>
+      <w:pPr>
+        <w:ind w:left="3660" w:hanging="360"/>
+      </w:pPr>
+    </w:lvl>
+    <w:lvl w:ilvl="4" w:tplc="04090019" w:tentative="1">
+      <w:start w:val="1"/>
+      <w:numFmt w:val="lowerLetter"/>
+      <w:lvlText w:val="%5."/>
+      <w:lvlJc w:val="left"/>
+      <w:pPr>
+        <w:ind w:left="4380" w:hanging="360"/>
+      </w:pPr>
+    </w:lvl>
+    <w:lvl w:ilvl="5" w:tplc="0409001B" w:tentative="1">
+      <w:start w:val="1"/>
+      <w:numFmt w:val="lowerRoman"/>
+      <w:lvlText w:val="%6."/>
+      <w:lvlJc w:val="right"/>
+      <w:pPr>
+        <w:ind w:left="5100" w:hanging="180"/>
+      </w:pPr>
+    </w:lvl>
+    <w:lvl w:ilvl="6" w:tplc="0409000F" w:tentative="1">
+      <w:start w:val="1"/>
+      <w:numFmt w:val="decimal"/>
+      <w:lvlText w:val="%7."/>
+      <w:lvlJc w:val="left"/>
+      <w:pPr>
+        <w:ind w:left="5820" w:hanging="360"/>
+      </w:pPr>
+    </w:lvl>
+    <w:lvl w:ilvl="7" w:tplc="04090019" w:tentative="1">
+      <w:start w:val="1"/>
+      <w:numFmt w:val="lowerLetter"/>
+      <w:lvlText w:val="%8."/>
+      <w:lvlJc w:val="left"/>
+      <w:pPr>
+        <w:ind w:left="6540" w:hanging="360"/>
+      </w:pPr>
+    </w:lvl>
+    <w:lvl w:ilvl="8" w:tplc="0409001B" w:tentative="1">
+      <w:start w:val="1"/>
+      <w:numFmt w:val="lowerRoman"/>
+      <w:lvlText w:val="%9."/>
+      <w:lvlJc w:val="right"/>
+      <w:pPr>
+        <w:ind w:left="7260" w:hanging="180"/>
+      </w:pPr>
+    </w:lvl>
+  </w:abstractNum>
+  <w:abstractNum w:abstractNumId="2">
     <w:nsid w:val="089914FE"/>
     <w:multiLevelType w:val="hybridMultilevel"/>
     <w:tmpl w:val="EF68F8BE"/>
@@ -3251,7 +3347,7 @@
       </w:pPr>
     </w:lvl>
   </w:abstractNum>
-  <w:abstractNum w:abstractNumId="2" w15:restartNumberingAfterBreak="0">
+  <w:abstractNum w:abstractNumId="3">
     <w:nsid w:val="11AD5624"/>
     <w:multiLevelType w:val="hybridMultilevel"/>
     <w:tmpl w:val="EA2053FC"/>
@@ -3337,7 +3433,7 @@
       </w:pPr>
     </w:lvl>
   </w:abstractNum>
-  <w:abstractNum w:abstractNumId="3" w15:restartNumberingAfterBreak="0">
+  <w:abstractNum w:abstractNumId="4">
     <w:nsid w:val="12487794"/>
     <w:multiLevelType w:val="hybridMultilevel"/>
     <w:tmpl w:val="803E5DF6"/>
@@ -3450,7 +3546,7 @@
       </w:rPr>
     </w:lvl>
   </w:abstractNum>
-  <w:abstractNum w:abstractNumId="4" w15:restartNumberingAfterBreak="0">
+  <w:abstractNum w:abstractNumId="5">
     <w:nsid w:val="14AB2A04"/>
     <w:multiLevelType w:val="hybridMultilevel"/>
     <w:tmpl w:val="49526088"/>
@@ -3536,7 +3632,233 @@
       </w:pPr>
     </w:lvl>
   </w:abstractNum>
-  <w:abstractNum w:abstractNumId="5" w15:restartNumberingAfterBreak="0">
+  <w:abstractNum w:abstractNumId="6">
+    <w:nsid w:val="1779407B"/>
+    <w:multiLevelType w:val="multilevel"/>
+    <w:tmpl w:val="EC2C034A"/>
+    <w:lvl w:ilvl="0">
+      <w:start w:val="1"/>
+      <w:numFmt w:val="decimal"/>
+      <w:lvlText w:val="%1."/>
+      <w:lvlJc w:val="left"/>
+      <w:pPr>
+        <w:tabs>
+          <w:tab w:val="num" w:pos="720"/>
+        </w:tabs>
+        <w:ind w:left="720" w:hanging="360"/>
+      </w:pPr>
+    </w:lvl>
+    <w:lvl w:ilvl="1" w:tentative="1">
+      <w:start w:val="1"/>
+      <w:numFmt w:val="decimal"/>
+      <w:lvlText w:val="%2."/>
+      <w:lvlJc w:val="left"/>
+      <w:pPr>
+        <w:tabs>
+          <w:tab w:val="num" w:pos="1440"/>
+        </w:tabs>
+        <w:ind w:left="1440" w:hanging="360"/>
+      </w:pPr>
+    </w:lvl>
+    <w:lvl w:ilvl="2" w:tentative="1">
+      <w:start w:val="1"/>
+      <w:numFmt w:val="decimal"/>
+      <w:lvlText w:val="%3."/>
+      <w:lvlJc w:val="left"/>
+      <w:pPr>
+        <w:tabs>
+          <w:tab w:val="num" w:pos="2160"/>
+        </w:tabs>
+        <w:ind w:left="2160" w:hanging="360"/>
+      </w:pPr>
+    </w:lvl>
+    <w:lvl w:ilvl="3" w:tentative="1">
+      <w:start w:val="1"/>
+      <w:numFmt w:val="decimal"/>
+      <w:lvlText w:val="%4."/>
+      <w:lvlJc w:val="left"/>
+      <w:pPr>
+        <w:tabs>
+          <w:tab w:val="num" w:pos="2880"/>
+        </w:tabs>
+        <w:ind w:left="2880" w:hanging="360"/>
+      </w:pPr>
+    </w:lvl>
+    <w:lvl w:ilvl="4" w:tentative="1">
+      <w:start w:val="1"/>
+      <w:numFmt w:val="decimal"/>
+      <w:lvlText w:val="%5."/>
+      <w:lvlJc w:val="left"/>
+      <w:pPr>
+        <w:tabs>
+          <w:tab w:val="num" w:pos="3600"/>
+        </w:tabs>
+        <w:ind w:left="3600" w:hanging="360"/>
+      </w:pPr>
+    </w:lvl>
+    <w:lvl w:ilvl="5" w:tentative="1">
+      <w:start w:val="1"/>
+      <w:numFmt w:val="decimal"/>
+      <w:lvlText w:val="%6."/>
+      <w:lvlJc w:val="left"/>
+      <w:pPr>
+        <w:tabs>
+          <w:tab w:val="num" w:pos="4320"/>
+        </w:tabs>
+        <w:ind w:left="4320" w:hanging="360"/>
+      </w:pPr>
+    </w:lvl>
+    <w:lvl w:ilvl="6" w:tentative="1">
+      <w:start w:val="1"/>
+      <w:numFmt w:val="decimal"/>
+      <w:lvlText w:val="%7."/>
+      <w:lvlJc w:val="left"/>
+      <w:pPr>
+        <w:tabs>
+          <w:tab w:val="num" w:pos="5040"/>
+        </w:tabs>
+        <w:ind w:left="5040" w:hanging="360"/>
+      </w:pPr>
+    </w:lvl>
+    <w:lvl w:ilvl="7" w:tentative="1">
+      <w:start w:val="1"/>
+      <w:numFmt w:val="decimal"/>
+      <w:lvlText w:val="%8."/>
+      <w:lvlJc w:val="left"/>
+      <w:pPr>
+        <w:tabs>
+          <w:tab w:val="num" w:pos="5760"/>
+        </w:tabs>
+        <w:ind w:left="5760" w:hanging="360"/>
+      </w:pPr>
+    </w:lvl>
+    <w:lvl w:ilvl="8" w:tentative="1">
+      <w:start w:val="1"/>
+      <w:numFmt w:val="decimal"/>
+      <w:lvlText w:val="%9."/>
+      <w:lvlJc w:val="left"/>
+      <w:pPr>
+        <w:tabs>
+          <w:tab w:val="num" w:pos="6480"/>
+        </w:tabs>
+        <w:ind w:left="6480" w:hanging="360"/>
+      </w:pPr>
+    </w:lvl>
+  </w:abstractNum>
+  <w:abstractNum w:abstractNumId="7">
+    <w:nsid w:val="28324AD6"/>
+    <w:multiLevelType w:val="multilevel"/>
+    <w:tmpl w:val="95D0C9DE"/>
+    <w:lvl w:ilvl="0">
+      <w:start w:val="1"/>
+      <w:numFmt w:val="decimal"/>
+      <w:lvlText w:val="%1."/>
+      <w:lvlJc w:val="left"/>
+      <w:pPr>
+        <w:tabs>
+          <w:tab w:val="num" w:pos="720"/>
+        </w:tabs>
+        <w:ind w:left="720" w:hanging="360"/>
+      </w:pPr>
+    </w:lvl>
+    <w:lvl w:ilvl="1" w:tentative="1">
+      <w:start w:val="1"/>
+      <w:numFmt w:val="decimal"/>
+      <w:lvlText w:val="%2."/>
+      <w:lvlJc w:val="left"/>
+      <w:pPr>
+        <w:tabs>
+          <w:tab w:val="num" w:pos="1440"/>
+        </w:tabs>
+        <w:ind w:left="1440" w:hanging="360"/>
+      </w:pPr>
+    </w:lvl>
+    <w:lvl w:ilvl="2" w:tentative="1">
+      <w:start w:val="1"/>
+      <w:numFmt w:val="decimal"/>
+      <w:lvlText w:val="%3."/>
+      <w:lvlJc w:val="left"/>
+      <w:pPr>
+        <w:tabs>
+          <w:tab w:val="num" w:pos="2160"/>
+        </w:tabs>
+        <w:ind w:left="2160" w:hanging="360"/>
+      </w:pPr>
+    </w:lvl>
+    <w:lvl w:ilvl="3" w:tentative="1">
+      <w:start w:val="1"/>
+      <w:numFmt w:val="decimal"/>
+      <w:lvlText w:val="%4."/>
+      <w:lvlJc w:val="left"/>
+      <w:pPr>
+        <w:tabs>
+          <w:tab w:val="num" w:pos="2880"/>
+        </w:tabs>
+        <w:ind w:left="2880" w:hanging="360"/>
+      </w:pPr>
+    </w:lvl>
+    <w:lvl w:ilvl="4" w:tentative="1">
+      <w:start w:val="1"/>
+      <w:numFmt w:val="decimal"/>
+      <w:lvlText w:val="%5."/>
+      <w:lvlJc w:val="left"/>
+      <w:pPr>
+        <w:tabs>
+          <w:tab w:val="num" w:pos="3600"/>
+        </w:tabs>
+        <w:ind w:left="3600" w:hanging="360"/>
+      </w:pPr>
+    </w:lvl>
+    <w:lvl w:ilvl="5" w:tentative="1">
+      <w:start w:val="1"/>
+      <w:numFmt w:val="decimal"/>
+      <w:lvlText w:val="%6."/>
+      <w:lvlJc w:val="left"/>
+      <w:pPr>
+        <w:tabs>
+          <w:tab w:val="num" w:pos="4320"/>
+        </w:tabs>
+        <w:ind w:left="4320" w:hanging="360"/>
+      </w:pPr>
+    </w:lvl>
+    <w:lvl w:ilvl="6" w:tentative="1">
+      <w:start w:val="1"/>
+      <w:numFmt w:val="decimal"/>
+      <w:lvlText w:val="%7."/>
+      <w:lvlJc w:val="left"/>
+      <w:pPr>
+        <w:tabs>
+          <w:tab w:val="num" w:pos="5040"/>
+        </w:tabs>
+        <w:ind w:left="5040" w:hanging="360"/>
+      </w:pPr>
+    </w:lvl>
+    <w:lvl w:ilvl="7" w:tentative="1">
+      <w:start w:val="1"/>
+      <w:numFmt w:val="decimal"/>
+      <w:lvlText w:val="%8."/>
+      <w:lvlJc w:val="left"/>
+      <w:pPr>
+        <w:tabs>
+          <w:tab w:val="num" w:pos="5760"/>
+        </w:tabs>
+        <w:ind w:left="5760" w:hanging="360"/>
+      </w:pPr>
+    </w:lvl>
+    <w:lvl w:ilvl="8" w:tentative="1">
+      <w:start w:val="1"/>
+      <w:numFmt w:val="decimal"/>
+      <w:lvlText w:val="%9."/>
+      <w:lvlJc w:val="left"/>
+      <w:pPr>
+        <w:tabs>
+          <w:tab w:val="num" w:pos="6480"/>
+        </w:tabs>
+        <w:ind w:left="6480" w:hanging="360"/>
+      </w:pPr>
+    </w:lvl>
+  </w:abstractNum>
+  <w:abstractNum w:abstractNumId="8">
     <w:nsid w:val="2BF76596"/>
     <w:multiLevelType w:val="multilevel"/>
     <w:tmpl w:val="FD52BB08"/>
@@ -3685,7 +4007,7 @@
       </w:rPr>
     </w:lvl>
   </w:abstractNum>
-  <w:abstractNum w:abstractNumId="6" w15:restartNumberingAfterBreak="0">
+  <w:abstractNum w:abstractNumId="9">
     <w:nsid w:val="2D537E88"/>
     <w:multiLevelType w:val="hybridMultilevel"/>
     <w:tmpl w:val="11A2CF74"/>
@@ -3771,7 +4093,7 @@
       </w:pPr>
     </w:lvl>
   </w:abstractNum>
-  <w:abstractNum w:abstractNumId="7" w15:restartNumberingAfterBreak="0">
+  <w:abstractNum w:abstractNumId="10">
     <w:nsid w:val="43E27DC6"/>
     <w:multiLevelType w:val="hybridMultilevel"/>
     <w:tmpl w:val="C2E6A362"/>
@@ -3857,7 +4179,7 @@
       </w:pPr>
     </w:lvl>
   </w:abstractNum>
-  <w:abstractNum w:abstractNumId="8" w15:restartNumberingAfterBreak="0">
+  <w:abstractNum w:abstractNumId="11">
     <w:nsid w:val="4973113B"/>
     <w:multiLevelType w:val="hybridMultilevel"/>
     <w:tmpl w:val="7E2A7FB0"/>
@@ -3943,7 +4265,7 @@
       </w:pPr>
     </w:lvl>
   </w:abstractNum>
-  <w:abstractNum w:abstractNumId="9" w15:restartNumberingAfterBreak="0">
+  <w:abstractNum w:abstractNumId="12">
     <w:nsid w:val="4F813F4A"/>
     <w:multiLevelType w:val="hybridMultilevel"/>
     <w:tmpl w:val="73E0BA0C"/>
@@ -4029,7 +4351,7 @@
       </w:pPr>
     </w:lvl>
   </w:abstractNum>
-  <w:abstractNum w:abstractNumId="10" w15:restartNumberingAfterBreak="0">
+  <w:abstractNum w:abstractNumId="13">
     <w:nsid w:val="5A4D08EE"/>
     <w:multiLevelType w:val="multilevel"/>
     <w:tmpl w:val="A9F21A30"/>
@@ -4040,9 +4362,9 @@
       <w:lvlJc w:val="left"/>
       <w:pPr>
         <w:tabs>
-          <w:tab w:val="num" w:pos="720"/>
-        </w:tabs>
-        <w:ind w:left="720" w:hanging="360"/>
+          <w:tab w:val="num" w:pos="3600"/>
+        </w:tabs>
+        <w:ind w:left="3600" w:hanging="360"/>
       </w:pPr>
     </w:lvl>
     <w:lvl w:ilvl="1" w:tentative="1">
@@ -4052,9 +4374,9 @@
       <w:lvlJc w:val="left"/>
       <w:pPr>
         <w:tabs>
-          <w:tab w:val="num" w:pos="1440"/>
-        </w:tabs>
-        <w:ind w:left="1440" w:hanging="360"/>
+          <w:tab w:val="num" w:pos="4320"/>
+        </w:tabs>
+        <w:ind w:left="4320" w:hanging="360"/>
       </w:pPr>
     </w:lvl>
     <w:lvl w:ilvl="2" w:tentative="1">
@@ -4064,9 +4386,9 @@
       <w:lvlJc w:val="left"/>
       <w:pPr>
         <w:tabs>
-          <w:tab w:val="num" w:pos="2160"/>
-        </w:tabs>
-        <w:ind w:left="2160" w:hanging="360"/>
+          <w:tab w:val="num" w:pos="5040"/>
+        </w:tabs>
+        <w:ind w:left="5040" w:hanging="360"/>
       </w:pPr>
     </w:lvl>
     <w:lvl w:ilvl="3" w:tentative="1">
@@ -4076,9 +4398,9 @@
       <w:lvlJc w:val="left"/>
       <w:pPr>
         <w:tabs>
-          <w:tab w:val="num" w:pos="2880"/>
-        </w:tabs>
-        <w:ind w:left="2880" w:hanging="360"/>
+          <w:tab w:val="num" w:pos="5760"/>
+        </w:tabs>
+        <w:ind w:left="5760" w:hanging="360"/>
       </w:pPr>
     </w:lvl>
     <w:lvl w:ilvl="4" w:tentative="1">
@@ -4088,9 +4410,9 @@
       <w:lvlJc w:val="left"/>
       <w:pPr>
         <w:tabs>
-          <w:tab w:val="num" w:pos="3600"/>
-        </w:tabs>
-        <w:ind w:left="3600" w:hanging="360"/>
+          <w:tab w:val="num" w:pos="6480"/>
+        </w:tabs>
+        <w:ind w:left="6480" w:hanging="360"/>
       </w:pPr>
     </w:lvl>
     <w:lvl w:ilvl="5" w:tentative="1">
@@ -4100,9 +4422,9 @@
       <w:lvlJc w:val="left"/>
       <w:pPr>
         <w:tabs>
-          <w:tab w:val="num" w:pos="4320"/>
-        </w:tabs>
-        <w:ind w:left="4320" w:hanging="360"/>
+          <w:tab w:val="num" w:pos="7200"/>
+        </w:tabs>
+        <w:ind w:left="7200" w:hanging="360"/>
       </w:pPr>
     </w:lvl>
     <w:lvl w:ilvl="6" w:tentative="1">
@@ -4112,9 +4434,9 @@
       <w:lvlJc w:val="left"/>
       <w:pPr>
         <w:tabs>
-          <w:tab w:val="num" w:pos="5040"/>
-        </w:tabs>
-        <w:ind w:left="5040" w:hanging="360"/>
+          <w:tab w:val="num" w:pos="7920"/>
+        </w:tabs>
+        <w:ind w:left="7920" w:hanging="360"/>
       </w:pPr>
     </w:lvl>
     <w:lvl w:ilvl="7" w:tentative="1">
@@ -4124,9 +4446,9 @@
       <w:lvlJc w:val="left"/>
       <w:pPr>
         <w:tabs>
-          <w:tab w:val="num" w:pos="5760"/>
-        </w:tabs>
-        <w:ind w:left="5760" w:hanging="360"/>
+          <w:tab w:val="num" w:pos="8640"/>
+        </w:tabs>
+        <w:ind w:left="8640" w:hanging="360"/>
       </w:pPr>
     </w:lvl>
     <w:lvl w:ilvl="8" w:tentative="1">
@@ -4136,13 +4458,13 @@
       <w:lvlJc w:val="left"/>
       <w:pPr>
         <w:tabs>
-          <w:tab w:val="num" w:pos="6480"/>
-        </w:tabs>
-        <w:ind w:left="6480" w:hanging="360"/>
+          <w:tab w:val="num" w:pos="9360"/>
+        </w:tabs>
+        <w:ind w:left="9360" w:hanging="360"/>
       </w:pPr>
     </w:lvl>
   </w:abstractNum>
-  <w:abstractNum w:abstractNumId="11" w15:restartNumberingAfterBreak="0">
+  <w:abstractNum w:abstractNumId="14">
     <w:nsid w:val="5AE604BC"/>
     <w:multiLevelType w:val="multilevel"/>
     <w:tmpl w:val="B414F4CC"/>
@@ -4255,7 +4577,7 @@
       </w:pPr>
     </w:lvl>
   </w:abstractNum>
-  <w:abstractNum w:abstractNumId="12" w15:restartNumberingAfterBreak="0">
+  <w:abstractNum w:abstractNumId="15">
     <w:nsid w:val="72993262"/>
     <w:multiLevelType w:val="multilevel"/>
     <w:tmpl w:val="442E214E"/>
@@ -4368,7 +4690,7 @@
       </w:pPr>
     </w:lvl>
   </w:abstractNum>
-  <w:abstractNum w:abstractNumId="13" w15:restartNumberingAfterBreak="0">
+  <w:abstractNum w:abstractNumId="16">
     <w:nsid w:val="7A8633DE"/>
     <w:multiLevelType w:val="multilevel"/>
     <w:tmpl w:val="17544842"/>
@@ -4481,44 +4803,130 @@
       </w:pPr>
     </w:lvl>
   </w:abstractNum>
+  <w:abstractNum w:abstractNumId="17">
+    <w:nsid w:val="7F76228A"/>
+    <w:multiLevelType w:val="hybridMultilevel"/>
+    <w:tmpl w:val="A31A8F18"/>
+    <w:lvl w:ilvl="0" w:tplc="0409000F">
+      <w:start w:val="1"/>
+      <w:numFmt w:val="decimal"/>
+      <w:lvlText w:val="%1."/>
+      <w:lvlJc w:val="left"/>
+      <w:pPr>
+        <w:ind w:left="2160" w:hanging="360"/>
+      </w:pPr>
+    </w:lvl>
+    <w:lvl w:ilvl="1" w:tplc="04090019" w:tentative="1">
+      <w:start w:val="1"/>
+      <w:numFmt w:val="lowerLetter"/>
+      <w:lvlText w:val="%2."/>
+      <w:lvlJc w:val="left"/>
+      <w:pPr>
+        <w:ind w:left="2880" w:hanging="360"/>
+      </w:pPr>
+    </w:lvl>
+    <w:lvl w:ilvl="2" w:tplc="0409001B" w:tentative="1">
+      <w:start w:val="1"/>
+      <w:numFmt w:val="lowerRoman"/>
+      <w:lvlText w:val="%3."/>
+      <w:lvlJc w:val="right"/>
+      <w:pPr>
+        <w:ind w:left="3600" w:hanging="180"/>
+      </w:pPr>
+    </w:lvl>
+    <w:lvl w:ilvl="3" w:tplc="0409000F" w:tentative="1">
+      <w:start w:val="1"/>
+      <w:numFmt w:val="decimal"/>
+      <w:lvlText w:val="%4."/>
+      <w:lvlJc w:val="left"/>
+      <w:pPr>
+        <w:ind w:left="4320" w:hanging="360"/>
+      </w:pPr>
+    </w:lvl>
+    <w:lvl w:ilvl="4" w:tplc="04090019" w:tentative="1">
+      <w:start w:val="1"/>
+      <w:numFmt w:val="lowerLetter"/>
+      <w:lvlText w:val="%5."/>
+      <w:lvlJc w:val="left"/>
+      <w:pPr>
+        <w:ind w:left="5040" w:hanging="360"/>
+      </w:pPr>
+    </w:lvl>
+    <w:lvl w:ilvl="5" w:tplc="0409001B" w:tentative="1">
+      <w:start w:val="1"/>
+      <w:numFmt w:val="lowerRoman"/>
+      <w:lvlText w:val="%6."/>
+      <w:lvlJc w:val="right"/>
+      <w:pPr>
+        <w:ind w:left="5760" w:hanging="180"/>
+      </w:pPr>
+    </w:lvl>
+    <w:lvl w:ilvl="6" w:tplc="0409000F" w:tentative="1">
+      <w:start w:val="1"/>
+      <w:numFmt w:val="decimal"/>
+      <w:lvlText w:val="%7."/>
+      <w:lvlJc w:val="left"/>
+      <w:pPr>
+        <w:ind w:left="6480" w:hanging="360"/>
+      </w:pPr>
+    </w:lvl>
+    <w:lvl w:ilvl="7" w:tplc="04090019" w:tentative="1">
+      <w:start w:val="1"/>
+      <w:numFmt w:val="lowerLetter"/>
+      <w:lvlText w:val="%8."/>
+      <w:lvlJc w:val="left"/>
+      <w:pPr>
+        <w:ind w:left="7200" w:hanging="360"/>
+      </w:pPr>
+    </w:lvl>
+    <w:lvl w:ilvl="8" w:tplc="0409001B" w:tentative="1">
+      <w:start w:val="1"/>
+      <w:numFmt w:val="lowerRoman"/>
+      <w:lvlText w:val="%9."/>
+      <w:lvlJc w:val="right"/>
+      <w:pPr>
+        <w:ind w:left="7920" w:hanging="180"/>
+      </w:pPr>
+    </w:lvl>
+  </w:abstractNum>
   <w:num w:numId="1">
-    <w:abstractNumId w:val="3"/>
+    <w:abstractNumId w:val="4"/>
   </w:num>
   <w:num w:numId="2">
-    <w:abstractNumId w:val="8"/>
+    <w:abstractNumId w:val="11"/>
   </w:num>
   <w:num w:numId="3">
-    <w:abstractNumId w:val="2"/>
+    <w:abstractNumId w:val="3"/>
   </w:num>
   <w:num w:numId="4">
     <w:abstractNumId w:val="0"/>
   </w:num>
   <w:num w:numId="5">
-    <w:abstractNumId w:val="7"/>
+    <w:abstractNumId w:val="10"/>
   </w:num>
   <w:num w:numId="6">
-    <w:abstractNumId w:val="4"/>
+    <w:abstractNumId w:val="5"/>
   </w:num>
   <w:num w:numId="7">
-    <w:abstractNumId w:val="1"/>
+    <w:abstractNumId w:val="2"/>
   </w:num>
   <w:num w:numId="8">
+    <w:abstractNumId w:val="12"/>
+  </w:num>
+  <w:num w:numId="9">
     <w:abstractNumId w:val="9"/>
   </w:num>
-  <w:num w:numId="9">
-    <w:abstractNumId w:val="6"/>
-  </w:num>
   <w:num w:numId="10">
-    <w:abstractNumId w:val="11"/>
+    <w:abstractNumId w:val="14"/>
   </w:num>
   <w:num w:numId="11">
-    <w:abstractNumId w:val="10"/>
+    <w:abstractNumId w:val="13"/>
   </w:num>
   <w:num w:numId="12">
-    <w:abstractNumId w:val="12"/>
+    <w:abstractNumId w:val="15"/>
   </w:num>
   <w:num w:numId="13">
-    <w:abstractNumId w:val="13"/>
+    <w:abstractNumId w:val="16"/>
     <w:lvlOverride w:ilvl="0">
       <w:lvl w:ilvl="0">
         <w:numFmt w:val="decimal"/>
@@ -4528,13 +4936,25 @@
     </w:lvlOverride>
   </w:num>
   <w:num w:numId="14">
-    <w:abstractNumId w:val="5"/>
+    <w:abstractNumId w:val="8"/>
+  </w:num>
+  <w:num w:numId="15">
+    <w:abstractNumId w:val="17"/>
+  </w:num>
+  <w:num w:numId="16">
+    <w:abstractNumId w:val="1"/>
+  </w:num>
+  <w:num w:numId="17">
+    <w:abstractNumId w:val="6"/>
+  </w:num>
+  <w:num w:numId="18">
+    <w:abstractNumId w:val="7"/>
   </w:num>
 </w:numbering>
 </file>
 
 <file path=word/styles.xml><?xml version="1.0" encoding="utf-8"?>
-<w:styles xmlns:mc="http://schemas.openxmlformats.org/markup-compatibility/2006" xmlns:r="http://schemas.openxmlformats.org/officeDocument/2006/relationships" xmlns:w="http://schemas.openxmlformats.org/wordprocessingml/2006/main" xmlns:w14="http://schemas.microsoft.com/office/word/2010/wordml" xmlns:w15="http://schemas.microsoft.com/office/word/2012/wordml" xmlns:w16se="http://schemas.microsoft.com/office/word/2015/wordml/symex" mc:Ignorable="w14 w15 w16se">
+<w:styles xmlns:mc="http://schemas.openxmlformats.org/markup-compatibility/2006" xmlns:r="http://schemas.openxmlformats.org/officeDocument/2006/relationships" xmlns:w="http://schemas.openxmlformats.org/wordprocessingml/2006/main" xmlns:w14="http://schemas.microsoft.com/office/word/2010/wordml" xmlns:w15="http://schemas.microsoft.com/office/word/2012/wordml" mc:Ignorable="w14 w15">
   <w:docDefaults>
     <w:rPrDefault>
       <w:rPr>
@@ -4974,6 +5394,7 @@
       <w:spacing w:after="0" w:line="240" w:lineRule="auto"/>
     </w:pPr>
     <w:tblPr>
+      <w:tblInd w:w="0" w:type="dxa"/>
       <w:tblBorders>
         <w:top w:val="single" w:sz="4" w:space="0" w:color="auto"/>
         <w:left w:val="single" w:sz="4" w:space="0" w:color="auto"/>
@@ -4982,6 +5403,12 @@
         <w:insideH w:val="single" w:sz="4" w:space="0" w:color="auto"/>
         <w:insideV w:val="single" w:sz="4" w:space="0" w:color="auto"/>
       </w:tblBorders>
+      <w:tblCellMar>
+        <w:top w:w="0" w:type="dxa"/>
+        <w:left w:w="108" w:type="dxa"/>
+        <w:bottom w:w="0" w:type="dxa"/>
+        <w:right w:w="108" w:type="dxa"/>
+      </w:tblCellMar>
     </w:tblPr>
   </w:style>
   <w:style w:type="paragraph" w:styleId="Header">

</xml_diff>